<commit_message>
criação de documentos e diagramas
diagrama de classes,
diagrama de sequencia sobre cadastrar livro
diagrama de casos de uso
documento de arquitetura
</commit_message>
<xml_diff>
--- a/negocio/visao_negocio.docx
+++ b/negocio/visao_negocio.docx
@@ -16,11 +16,9 @@
       <w:r>
         <w:fldChar w:fldCharType="separate"/>
       </w:r>
-      <w:proofErr w:type="spellStart"/>
       <w:r>
         <w:t>Bookstorage</w:t>
       </w:r>
-      <w:proofErr w:type="spellEnd"/>
       <w:r>
         <w:fldChar w:fldCharType="end"/>
       </w:r>
@@ -66,14 +64,7 @@
           <w:sz w:val="28"/>
           <w:szCs w:val="28"/>
         </w:rPr>
-        <w:t xml:space="preserve">Versão </w:t>
-      </w:r>
-      <w:r>
-        <w:rPr>
-          <w:sz w:val="28"/>
-          <w:szCs w:val="28"/>
-        </w:rPr>
-        <w:t>1.0</w:t>
+        <w:t>Versão 1.0</w:t>
       </w:r>
     </w:p>
     <w:p>
@@ -116,10 +107,7 @@
       </w:pPr>
       <w:r>
         <w:lastRenderedPageBreak/>
-        <w:t>H</w:t>
-      </w:r>
-      <w:r>
-        <w:t>istórico da Revisão</w:t>
+        <w:t>Histórico da Revisão</w:t>
       </w:r>
     </w:p>
     <w:tbl>
@@ -332,6 +320,9 @@
               <w:pStyle w:val="Tabletext"/>
               <w:snapToGrid w:val="0"/>
             </w:pPr>
+            <w:r>
+              <w:t>18/06/21</w:t>
+            </w:r>
           </w:p>
         </w:tc>
         <w:tc>
@@ -348,6 +339,9 @@
               <w:pStyle w:val="Tabletext"/>
               <w:snapToGrid w:val="0"/>
             </w:pPr>
+            <w:r>
+              <w:t>2.0</w:t>
+            </w:r>
           </w:p>
         </w:tc>
         <w:tc>
@@ -364,6 +358,9 @@
               <w:pStyle w:val="Tabletext"/>
               <w:snapToGrid w:val="0"/>
             </w:pPr>
+            <w:r>
+              <w:t>Formatação e adição de Descrição de problema</w:t>
+            </w:r>
           </w:p>
         </w:tc>
         <w:tc>
@@ -381,6 +378,9 @@
               <w:pStyle w:val="Tabletext"/>
               <w:snapToGrid w:val="0"/>
             </w:pPr>
+            <w:r>
+              <w:t>Daniel. L. A</w:t>
+            </w:r>
           </w:p>
         </w:tc>
       </w:tr>
@@ -575,11 +575,9 @@
           <w:pPr>
             <w:pStyle w:val="Sumrio2"/>
           </w:pPr>
-          <w:proofErr w:type="gramStart"/>
           <w:r>
             <w:t>1.1  Finalidade</w:t>
           </w:r>
-          <w:proofErr w:type="gramEnd"/>
           <w:r>
             <w:tab/>
           </w:r>
@@ -596,11 +594,9 @@
           <w:pPr>
             <w:pStyle w:val="Sumrio2"/>
           </w:pPr>
-          <w:proofErr w:type="gramStart"/>
           <w:r>
             <w:t>1.2  Escopo</w:t>
           </w:r>
-          <w:proofErr w:type="gramEnd"/>
           <w:r>
             <w:tab/>
           </w:r>
@@ -617,11 +613,9 @@
           <w:pPr>
             <w:pStyle w:val="Sumrio2"/>
           </w:pPr>
-          <w:proofErr w:type="gramStart"/>
           <w:r>
             <w:t>1.3  Referências</w:t>
           </w:r>
-          <w:proofErr w:type="gramEnd"/>
           <w:r>
             <w:tab/>
           </w:r>
@@ -638,13 +632,8 @@
           <w:pPr>
             <w:pStyle w:val="Sumrio2"/>
           </w:pPr>
-          <w:proofErr w:type="gramStart"/>
           <w:r>
-            <w:t>1.4  Visão</w:t>
-          </w:r>
-          <w:proofErr w:type="gramEnd"/>
-          <w:r>
-            <w:t xml:space="preserve"> Geral</w:t>
+            <w:t>1.4  Visão Geral</w:t>
           </w:r>
           <w:r>
             <w:tab/>
@@ -681,18 +670,8 @@
           <w:pPr>
             <w:pStyle w:val="Sumrio2"/>
           </w:pPr>
-          <w:proofErr w:type="gramStart"/>
           <w:r>
-            <w:t>2.1  &lt;</w:t>
-          </w:r>
-          <w:proofErr w:type="spellStart"/>
-          <w:proofErr w:type="gramEnd"/>
-          <w:r>
-            <w:t>umObjetivo</w:t>
-          </w:r>
-          <w:proofErr w:type="spellEnd"/>
-          <w:r>
-            <w:t>&gt;</w:t>
+            <w:t>2.1  &lt;umObjetivo&gt;</w:t>
           </w:r>
           <w:r>
             <w:tab/>
@@ -710,18 +689,8 @@
           <w:pPr>
             <w:pStyle w:val="Sumrio2"/>
           </w:pPr>
-          <w:proofErr w:type="gramStart"/>
           <w:r>
-            <w:t>2.2  &lt;</w:t>
-          </w:r>
-          <w:proofErr w:type="spellStart"/>
-          <w:proofErr w:type="gramEnd"/>
-          <w:r>
-            <w:t>outroObjetivo</w:t>
-          </w:r>
-          <w:proofErr w:type="spellEnd"/>
-          <w:r>
-            <w:t>&gt;</w:t>
+            <w:t>2.2  &lt;outroObjetivo&gt;</w:t>
           </w:r>
           <w:r>
             <w:tab/>
@@ -758,16 +727,8 @@
           <w:pPr>
             <w:pStyle w:val="Sumrio2"/>
           </w:pPr>
-          <w:proofErr w:type="gramStart"/>
           <w:r>
-            <w:t>3.1  Ati</w:t>
-          </w:r>
-          <w:r>
-            <w:t>vidades</w:t>
-          </w:r>
-          <w:proofErr w:type="gramEnd"/>
-          <w:r>
-            <w:t xml:space="preserve"> de Negócio</w:t>
+            <w:t>3.1  Atividades de Negócio</w:t>
           </w:r>
           <w:r>
             <w:tab/>
@@ -785,13 +746,8 @@
           <w:pPr>
             <w:pStyle w:val="Sumrio2"/>
           </w:pPr>
-          <w:proofErr w:type="gramStart"/>
           <w:r>
-            <w:t>3.2  Processos</w:t>
-          </w:r>
-          <w:proofErr w:type="gramEnd"/>
-          <w:r>
-            <w:t xml:space="preserve"> de Negócio</w:t>
+            <w:t>3.2  Processos de Negócio</w:t>
           </w:r>
           <w:r>
             <w:tab/>
@@ -809,13 +765,8 @@
           <w:pPr>
             <w:pStyle w:val="Sumrio2"/>
           </w:pPr>
-          <w:proofErr w:type="gramStart"/>
           <w:r>
-            <w:t>3.3  Oportunidade</w:t>
-          </w:r>
-          <w:proofErr w:type="gramEnd"/>
-          <w:r>
-            <w:t xml:space="preserve"> de Negócios</w:t>
+            <w:t>3.3  Oportunidade de Negócios</w:t>
           </w:r>
           <w:r>
             <w:tab/>
@@ -833,16 +784,8 @@
           <w:pPr>
             <w:pStyle w:val="Sumrio2"/>
           </w:pPr>
-          <w:proofErr w:type="gramStart"/>
           <w:r>
-            <w:t>3.4  Descrição</w:t>
-          </w:r>
-          <w:proofErr w:type="gramEnd"/>
-          <w:r>
-            <w:t xml:space="preserve"> d</w:t>
-          </w:r>
-          <w:r>
-            <w:t>o Problema</w:t>
+            <w:t>3.4  Descrição do Problema</w:t>
           </w:r>
           <w:r>
             <w:tab/>
@@ -860,13 +803,8 @@
           <w:pPr>
             <w:pStyle w:val="Sumrio2"/>
           </w:pPr>
-          <w:proofErr w:type="gramStart"/>
           <w:r>
-            <w:t>3.5  Sentença</w:t>
-          </w:r>
-          <w:proofErr w:type="gramEnd"/>
-          <w:r>
-            <w:t xml:space="preserve"> de Posição do Produto</w:t>
+            <w:t>3.5  Sentença de Posição do Produto</w:t>
           </w:r>
           <w:r>
             <w:tab/>
@@ -903,13 +841,8 @@
           <w:pPr>
             <w:pStyle w:val="Sumrio2"/>
           </w:pPr>
-          <w:proofErr w:type="gramStart"/>
           <w:r>
-            <w:t>4.1  Demografia</w:t>
-          </w:r>
-          <w:proofErr w:type="gramEnd"/>
-          <w:r>
-            <w:t xml:space="preserve"> do Mercado [Faz mais sentido para software que será vendido]</w:t>
+            <w:t>4.1  Demografia do Mercado [Faz mais sentido para software que será vendido]</w:t>
           </w:r>
           <w:r>
             <w:tab/>
@@ -927,13 +860,8 @@
           <w:pPr>
             <w:pStyle w:val="Sumrio2"/>
           </w:pPr>
-          <w:proofErr w:type="gramStart"/>
           <w:r>
-            <w:t>4.2  Ambiente</w:t>
-          </w:r>
-          <w:proofErr w:type="gramEnd"/>
-          <w:r>
-            <w:t xml:space="preserve"> do Usuário</w:t>
+            <w:t>4.2  Ambiente do Usuário</w:t>
           </w:r>
           <w:r>
             <w:tab/>
@@ -951,16 +879,8 @@
           <w:pPr>
             <w:pStyle w:val="Sumrio2"/>
           </w:pPr>
-          <w:proofErr w:type="gramStart"/>
           <w:r>
-            <w:t>4.3</w:t>
-          </w:r>
-          <w:r>
-            <w:t xml:space="preserve">  Perfis</w:t>
-          </w:r>
-          <w:proofErr w:type="gramEnd"/>
-          <w:r>
-            <w:t xml:space="preserve"> dos Envolvidos</w:t>
+            <w:t>4.3  Perfis dos Envolvidos</w:t>
           </w:r>
           <w:r>
             <w:tab/>
@@ -978,13 +898,8 @@
           <w:pPr>
             <w:pStyle w:val="Sumrio2"/>
           </w:pPr>
-          <w:proofErr w:type="gramStart"/>
           <w:r>
-            <w:t>4.4  Necessidades</w:t>
-          </w:r>
-          <w:proofErr w:type="gramEnd"/>
-          <w:r>
-            <w:t xml:space="preserve"> dos Principais Envolvidos</w:t>
+            <w:t>4.4  Necessidades dos Principais Envolvidos</w:t>
           </w:r>
           <w:r>
             <w:tab/>
@@ -1002,13 +917,8 @@
           <w:pPr>
             <w:pStyle w:val="Sumrio2"/>
           </w:pPr>
-          <w:proofErr w:type="gramStart"/>
           <w:r>
-            <w:t>4.5  Alternativas</w:t>
-          </w:r>
-          <w:proofErr w:type="gramEnd"/>
-          <w:r>
-            <w:t xml:space="preserve"> e Concorrência</w:t>
+            <w:t>4.5  Alternativas e Concorrência</w:t>
           </w:r>
           <w:r>
             <w:tab/>
@@ -1082,13 +992,8 @@
         <w:t xml:space="preserve">O sistema de gerenciamento de pequenas livrarias </w:t>
       </w:r>
       <w:r>
-        <w:t xml:space="preserve">online, </w:t>
+        <w:t>online, Bookstorage</w:t>
       </w:r>
-      <w:proofErr w:type="spellStart"/>
-      <w:r>
-        <w:t>Bookstorage</w:t>
-      </w:r>
-      <w:proofErr w:type="spellEnd"/>
       <w:r>
         <w:t xml:space="preserve">, </w:t>
       </w:r>
@@ -1123,15 +1028,7 @@
       <w:bookmarkStart w:id="1" w:name="__RefHeading___Toc18206463"/>
       <w:bookmarkEnd w:id="1"/>
       <w:r>
-        <w:t xml:space="preserve">Este documento tem como finalidade apresentar uma visão geral sobre o projeto de sistema gerenciador de Livraria Online chamado </w:t>
-      </w:r>
-      <w:proofErr w:type="spellStart"/>
-      <w:r>
-        <w:t>Bookstorage</w:t>
-      </w:r>
-      <w:proofErr w:type="spellEnd"/>
-      <w:r>
-        <w:t xml:space="preserve">, este sistema tem como objetivo facilitar a rotina e a organização de pequenas livrarias que fazem o seu comercio de maneira online, mas não possuem nenhuma plataforma de venda online. </w:t>
+        <w:t xml:space="preserve">Este documento tem como finalidade apresentar uma visão geral sobre o projeto de sistema gerenciador de Livraria Online chamado Bookstorage, este sistema tem como objetivo facilitar a rotina e a organização de pequenas livrarias que fazem o seu comercio de maneira online, mas não possuem nenhuma plataforma de venda online. </w:t>
       </w:r>
     </w:p>
     <w:p>
@@ -1159,15 +1056,7 @@
         <w:t>livrarias</w:t>
       </w:r>
       <w:r>
-        <w:t xml:space="preserve"> online, normalmente formado por uma única pessoa e que não possua nenhuma plataforma de venda online, como por exemplo, uma Loja virtual, ou que faça suas vendas por meio de alguma plataforma como ‘Mercado Livre’, ‘</w:t>
-      </w:r>
-      <w:proofErr w:type="spellStart"/>
-      <w:r>
-        <w:t>Amazon</w:t>
-      </w:r>
-      <w:proofErr w:type="spellEnd"/>
-      <w:r>
-        <w:t xml:space="preserve">’ ou semelhantes. </w:t>
+        <w:t xml:space="preserve"> online, normalmente formado por uma única pessoa e que não possua nenhuma plataforma de venda online, como por exemplo, uma Loja virtual, ou que faça suas vendas por meio de alguma plataforma como ‘Mercado Livre’, ‘Amazon’ ou semelhantes. </w:t>
       </w:r>
     </w:p>
     <w:p>
@@ -1183,58 +1072,8 @@
         <w:pStyle w:val="Ttulo2"/>
       </w:pPr>
       <w:bookmarkStart w:id="2" w:name="__RefHeading___Toc18206465"/>
+      <w:bookmarkStart w:id="3" w:name="__RefHeading___Toc18206466"/>
       <w:bookmarkEnd w:id="2"/>
-      <w:r>
-        <w:t>Refe</w:t>
-      </w:r>
-      <w:r>
-        <w:t>rências</w:t>
-      </w:r>
-    </w:p>
-    <w:p>
-      <w:pPr>
-        <w:pStyle w:val="InfoBlue"/>
-      </w:pPr>
-      <w:r>
-        <w:t>[</w:t>
-      </w:r>
-      <w:proofErr w:type="spellStart"/>
-      <w:r>
-        <w:t>Esta</w:t>
-      </w:r>
-      <w:proofErr w:type="spellEnd"/>
-      <w:r>
-        <w:t xml:space="preserve"> subseção fornece uma lista completa dos documentos mencionados em outra parte da </w:t>
-      </w:r>
-      <w:r>
-        <w:rPr>
-          <w:b/>
-          <w:bCs/>
-        </w:rPr>
-        <w:t>Visão do Negócio</w:t>
-      </w:r>
-      <w:r>
-        <w:t>.</w:t>
-      </w:r>
-      <w:r>
-        <w:rPr>
-          <w:b/>
-          <w:bCs/>
-        </w:rPr>
-        <w:t xml:space="preserve"> </w:t>
-      </w:r>
-      <w:r>
-        <w:t xml:space="preserve">Identifique cada documento por título, número do relatório (se aplicável), data e organização de publicação. Especifique as fontes a </w:t>
-      </w:r>
-      <w:r>
-        <w:t>partir das quais as referências podem ser obtidas. Essas informações podem ser fornecidas por um anexo ou outro documento.]</w:t>
-      </w:r>
-    </w:p>
-    <w:p>
-      <w:pPr>
-        <w:pStyle w:val="Ttulo2"/>
-      </w:pPr>
-      <w:bookmarkStart w:id="3" w:name="__RefHeading___Toc18206466"/>
       <w:bookmarkEnd w:id="3"/>
       <w:r>
         <w:t>Visão Geral</w:t>
@@ -1245,33 +1084,33 @@
         <w:ind w:left="720"/>
       </w:pPr>
       <w:r>
-        <w:t>Este documento está dividido em sessões que apresentam o objetivo do sistema, descrição da maneira em que será aplicado em quais são os modelos de negócios que o projeto visa atingir, suas principais funções e os principais problemas que o mesmo deseja resolver ou minimizar os seus impactos</w:t>
+        <w:t xml:space="preserve">Este documento está dividido em sessões que apresentam o objetivo do sistema, descrição da maneira em que será aplicado em quais são os modelos de negócios que o projeto visa atingir, suas principais funções e os principais problemas que </w:t>
+      </w:r>
+      <w:proofErr w:type="gramStart"/>
+      <w:r>
+        <w:t>o mesmo</w:t>
+      </w:r>
+      <w:proofErr w:type="gramEnd"/>
+      <w:r>
+        <w:t xml:space="preserve"> deseja resolver ou minimizar os seus impactos</w:t>
+      </w:r>
+      <w:r>
+        <w:t>.</w:t>
       </w:r>
     </w:p>
     <w:p>
       <w:pPr>
+        <w:ind w:left="720"/>
+      </w:pPr>
+    </w:p>
+    <w:p>
+      <w:pPr>
         <w:pStyle w:val="Ttulo1"/>
-        <w:ind w:left="1080" w:hanging="360"/>
-        <w:rPr>
-          <w:sz w:val="20"/>
-          <w:szCs w:val="20"/>
-        </w:rPr>
       </w:pPr>
       <w:bookmarkStart w:id="4" w:name="__RefHeading___Toc103_3690376769"/>
       <w:bookmarkEnd w:id="4"/>
       <w:r>
-        <w:rPr>
-          <w:sz w:val="20"/>
-          <w:szCs w:val="20"/>
-        </w:rPr>
-        <w:t>O</w:t>
-      </w:r>
-      <w:r>
-        <w:rPr>
-          <w:sz w:val="20"/>
-          <w:szCs w:val="20"/>
-        </w:rPr>
-        <w:t>bjetivos da Modelagem de Negócios</w:t>
+        <w:t>Objetivos da Modelagem de Negócios</w:t>
       </w:r>
     </w:p>
     <w:p>
@@ -1312,10 +1151,7 @@
         </w:rPr>
       </w:pPr>
       <w:r>
-        <w:t>Aumento</w:t>
-      </w:r>
-      <w:r>
-        <w:t xml:space="preserve"> na produtividade</w:t>
+        <w:t>Aumento na produtividade</w:t>
       </w:r>
       <w:r>
         <w:rPr>
@@ -1337,13 +1173,18 @@
         </w:rPr>
         <w:t>Com um aumento na organização dos processos do negócio, inevitavelmente sua produtividade será afetada</w:t>
       </w:r>
+      <w:r>
+        <w:rPr>
+          <w:rFonts w:ascii="Times New Roman" w:hAnsi="Times New Roman" w:cs="Times New Roman"/>
+        </w:rPr>
+        <w:t>.</w:t>
+      </w:r>
     </w:p>
     <w:p>
       <w:pPr>
         <w:pStyle w:val="Ttulo2"/>
       </w:pPr>
       <w:r>
-        <w:lastRenderedPageBreak/>
         <w:t>Diminuição dos erros</w:t>
       </w:r>
     </w:p>
@@ -1359,6 +1200,12 @@
           <w:rFonts w:ascii="Times New Roman" w:hAnsi="Times New Roman" w:cs="Times New Roman"/>
         </w:rPr>
         <w:t>Com uma organização maior e todos seus pedidos em aberto estando em um lugar só, evitaria erros como o envio de um produto errado, algum esquecimento de um pedido, confusão com o meio de pagamento, entre outros problemas causados por uma falta de organização</w:t>
+      </w:r>
+      <w:r>
+        <w:rPr>
+          <w:rFonts w:ascii="Times New Roman" w:hAnsi="Times New Roman" w:cs="Times New Roman"/>
+        </w:rPr>
+        <w:t>.</w:t>
       </w:r>
     </w:p>
     <w:p>
@@ -1383,14 +1230,7 @@
           <w:sz w:val="20"/>
           <w:szCs w:val="20"/>
         </w:rPr>
-        <w:t>P</w:t>
-      </w:r>
-      <w:r>
-        <w:rPr>
-          <w:sz w:val="20"/>
-          <w:szCs w:val="20"/>
-        </w:rPr>
-        <w:t>osicionamento</w:t>
+        <w:t>Posicionamento</w:t>
       </w:r>
     </w:p>
     <w:p>
@@ -1400,23 +1240,12 @@
       <w:bookmarkStart w:id="7" w:name="__RefHeading___Toc109_3690376769"/>
       <w:bookmarkEnd w:id="7"/>
       <w:r>
-        <w:t>Atividades de Negó</w:t>
-      </w:r>
-      <w:r>
-        <w:t>cio</w:t>
+        <w:t>Atividades de Negócio</w:t>
       </w:r>
     </w:p>
     <w:p>
       <w:r>
-        <w:t xml:space="preserve">O sistema </w:t>
-      </w:r>
-      <w:proofErr w:type="spellStart"/>
-      <w:r>
-        <w:t>Bookstorage</w:t>
-      </w:r>
-      <w:proofErr w:type="spellEnd"/>
-      <w:r>
-        <w:t xml:space="preserve"> tem como objetivo ajudar a organização de livrarias online, onde seu modelo de negocio se baseia em fazer vendas através de </w:t>
+        <w:t xml:space="preserve">O sistema Bookstorage tem como objetivo ajudar a organização de livrarias online, onde seu modelo de negocio se baseia em fazer vendas através de </w:t>
       </w:r>
       <w:r>
         <w:t xml:space="preserve">redes socias, sem uma plataforma de venda, realizando as negociações por meio de mensagem direta e pagamentos em dinheiro diretamente no momento da entrega nos casos onde não se fazem entregas para lugares afastados, e por deposito para entregar pelo correio. </w:t>
@@ -1427,10 +1256,7 @@
         <w:pStyle w:val="Ttulo2"/>
       </w:pPr>
       <w:r>
-        <w:t>Processos</w:t>
-      </w:r>
-      <w:r>
-        <w:t xml:space="preserve"> de Negócio</w:t>
+        <w:t>Processos de Negócio</w:t>
       </w:r>
     </w:p>
     <w:p>
@@ -1445,10 +1271,7 @@
       <w:bookmarkStart w:id="8" w:name="__RefHeading___Toc18206468"/>
       <w:bookmarkEnd w:id="8"/>
       <w:r>
-        <w:t>O</w:t>
-      </w:r>
-      <w:r>
-        <w:t>portunidade de Negócios</w:t>
+        <w:t>Oportunidade de Negócios</w:t>
       </w:r>
     </w:p>
     <w:p>
@@ -1456,7 +1279,13 @@
         <w:ind w:left="720"/>
       </w:pPr>
       <w:r>
-        <w:t xml:space="preserve">Estes pequenos negócios não possuem uma renda grande e nem investimentos para investirem em uma plataforma inteira de venda, mas ao fazerem todos seus processos de formas ‘arcaica’ acabam não tendo um desempenho tão bom quanto poderiam, visto está situação vimos a oportunidade em se criar um sistema relativamente simples e de um custo baixo para ser aplicado neste tipo de negócio facilitando a administração por uma mesma pessoa fazendo que todas as atividades e informações do negócio se encontrassem organizadas e em um único local. </w:t>
+        <w:t>Estes pequenos negócios não possuem uma renda grande e nem investimentos para investirem em uma plataforma inteira de venda, mas ao fazerem todos seus processos de formas ‘arcaica’ acabam não tendo um desempenho tão bom quanto poderiam, visto est</w:t>
+      </w:r>
+      <w:r>
+        <w:t>a</w:t>
+      </w:r>
+      <w:r>
+        <w:t xml:space="preserve"> situação vimos a oportunidade em se criar um sistema relativamente simples e de um custo baixo para ser aplicado neste tipo de negócio facilitando a administração por uma mesma pessoa fazendo que todas as atividades e informações do negócio se encontrassem organizadas e em um único local. </w:t>
       </w:r>
     </w:p>
     <w:p>
@@ -1466,18 +1295,10 @@
       <w:bookmarkStart w:id="9" w:name="__RefHeading___Toc18206469"/>
       <w:bookmarkEnd w:id="9"/>
       <w:r>
-        <w:t>D</w:t>
+        <w:t>Descrição do Problem</w:t>
       </w:r>
       <w:r>
-        <w:t>escrição do Problema</w:t>
-      </w:r>
-    </w:p>
-    <w:p>
-      <w:pPr>
-        <w:pStyle w:val="InfoBlue"/>
-      </w:pPr>
-      <w:r>
-        <w:t>[Forneça uma descrição resumindo o problema que está sendo resolvido pelo projeto. O formato a seguir pode ser usado.]</w:t>
+        <w:t>a</w:t>
       </w:r>
     </w:p>
     <w:p>
@@ -1535,8 +1356,18 @@
           <w:p>
             <w:pPr>
               <w:pStyle w:val="InfoBlue"/>
-            </w:pPr>
-            <w:r>
+              <w:rPr>
+                <w:i w:val="0"/>
+                <w:iCs w:val="0"/>
+                <w:color w:val="auto"/>
+              </w:rPr>
+            </w:pPr>
+            <w:r>
+              <w:rPr>
+                <w:i w:val="0"/>
+                <w:iCs w:val="0"/>
+                <w:color w:val="auto"/>
+              </w:rPr>
               <w:t>Desorganização na chegada dos pedidos</w:t>
             </w:r>
           </w:p>
@@ -1577,9 +1408,35 @@
           <w:p>
             <w:pPr>
               <w:pStyle w:val="InfoBlue"/>
-            </w:pPr>
-            <w:r>
-              <w:t>O comprador que não terá o melhor atendimento e o vendedor que pode não realizar uma venda</w:t>
+              <w:rPr>
+                <w:i w:val="0"/>
+                <w:iCs w:val="0"/>
+                <w:color w:val="auto"/>
+              </w:rPr>
+            </w:pPr>
+            <w:r>
+              <w:rPr>
+                <w:i w:val="0"/>
+                <w:iCs w:val="0"/>
+                <w:color w:val="auto"/>
+              </w:rPr>
+              <w:t xml:space="preserve">O comprador que não terá o </w:t>
+            </w:r>
+            <w:r>
+              <w:rPr>
+                <w:i w:val="0"/>
+                <w:iCs w:val="0"/>
+                <w:color w:val="auto"/>
+              </w:rPr>
+              <w:t>bom</w:t>
+            </w:r>
+            <w:r>
+              <w:rPr>
+                <w:i w:val="0"/>
+                <w:iCs w:val="0"/>
+                <w:color w:val="auto"/>
+              </w:rPr>
+              <w:t xml:space="preserve"> atendimento e o vendedor que pode não realizar uma venda</w:t>
             </w:r>
           </w:p>
         </w:tc>
@@ -1619,8 +1476,18 @@
           <w:p>
             <w:pPr>
               <w:pStyle w:val="InfoBlue"/>
-            </w:pPr>
-            <w:r>
+              <w:rPr>
+                <w:i w:val="0"/>
+                <w:iCs w:val="0"/>
+                <w:color w:val="auto"/>
+              </w:rPr>
+            </w:pPr>
+            <w:r>
+              <w:rPr>
+                <w:i w:val="0"/>
+                <w:iCs w:val="0"/>
+                <w:color w:val="auto"/>
+              </w:rPr>
               <w:t>Financeiro</w:t>
             </w:r>
           </w:p>
@@ -1660,9 +1527,27 @@
           <w:p>
             <w:pPr>
               <w:pStyle w:val="InfoBlue"/>
-            </w:pPr>
-            <w:r>
+              <w:rPr>
+                <w:i w:val="0"/>
+                <w:iCs w:val="0"/>
+                <w:color w:val="auto"/>
+              </w:rPr>
+            </w:pPr>
+            <w:r>
+              <w:rPr>
+                <w:i w:val="0"/>
+                <w:iCs w:val="0"/>
+                <w:color w:val="auto"/>
+              </w:rPr>
               <w:t xml:space="preserve">Unificar todos os pedidos em um único canal </w:t>
+            </w:r>
+            <w:r>
+              <w:rPr>
+                <w:i w:val="0"/>
+                <w:iCs w:val="0"/>
+                <w:color w:val="auto"/>
+              </w:rPr>
+              <w:t>organizado e de fácil acesso aos dados</w:t>
             </w:r>
           </w:p>
         </w:tc>
@@ -1715,9 +1600,19 @@
           <w:p>
             <w:pPr>
               <w:pStyle w:val="InfoBlue"/>
-            </w:pPr>
-            <w:r>
-              <w:t>Dificuldade em controlar o estoque</w:t>
+              <w:rPr>
+                <w:i w:val="0"/>
+                <w:iCs w:val="0"/>
+                <w:color w:val="auto"/>
+              </w:rPr>
+            </w:pPr>
+            <w:r>
+              <w:rPr>
+                <w:i w:val="0"/>
+                <w:iCs w:val="0"/>
+                <w:color w:val="auto"/>
+              </w:rPr>
+              <w:t>Desorganização do estoque</w:t>
             </w:r>
           </w:p>
         </w:tc>
@@ -1757,9 +1652,19 @@
           <w:p>
             <w:pPr>
               <w:pStyle w:val="InfoBlue"/>
-            </w:pPr>
-            <w:r>
-              <w:t xml:space="preserve">Os compradores </w:t>
+              <w:rPr>
+                <w:i w:val="0"/>
+                <w:iCs w:val="0"/>
+                <w:color w:val="auto"/>
+              </w:rPr>
+            </w:pPr>
+            <w:r>
+              <w:rPr>
+                <w:i w:val="0"/>
+                <w:iCs w:val="0"/>
+                <w:color w:val="auto"/>
+              </w:rPr>
+              <w:t>Vendedor</w:t>
             </w:r>
           </w:p>
         </w:tc>
@@ -1799,8 +1704,19 @@
           <w:p>
             <w:pPr>
               <w:pStyle w:val="InfoBlue"/>
-            </w:pPr>
-            <w:r>
+              <w:ind w:left="0"/>
+              <w:rPr>
+                <w:i w:val="0"/>
+                <w:iCs w:val="0"/>
+                <w:color w:val="auto"/>
+              </w:rPr>
+            </w:pPr>
+            <w:r>
+              <w:rPr>
+                <w:i w:val="0"/>
+                <w:iCs w:val="0"/>
+                <w:color w:val="auto"/>
+              </w:rPr>
               <w:t xml:space="preserve">Pela falta de controle no estoque o cliente pode realizar um pedido de um livro que não se possui estoque, oque causa uma insatisfação no cliente. </w:t>
             </w:r>
           </w:p>
@@ -1840,13 +1756,19 @@
           <w:p>
             <w:pPr>
               <w:pStyle w:val="InfoBlue"/>
-            </w:pPr>
-            <w:r>
-              <w:t xml:space="preserve">Um controle automático do estoque com redução assim que uma venda seja feita e aplicando um sistema de aviso </w:t>
-            </w:r>
-            <w:r>
-              <w:lastRenderedPageBreak/>
-              <w:t>quando um produto está com o estoque baixo.</w:t>
+              <w:rPr>
+                <w:i w:val="0"/>
+                <w:iCs w:val="0"/>
+                <w:color w:val="auto"/>
+              </w:rPr>
+            </w:pPr>
+            <w:r>
+              <w:rPr>
+                <w:i w:val="0"/>
+                <w:iCs w:val="0"/>
+                <w:color w:val="auto"/>
+              </w:rPr>
+              <w:t>Um controle automático do estoque com redução assim que uma venda seja feita e aplicando um sistema de aviso quando um produto está com o estoque baixo.</w:t>
             </w:r>
           </w:p>
         </w:tc>
@@ -1881,10 +1803,8 @@
               <w:ind w:left="72"/>
             </w:pPr>
             <w:r>
-              <w:t xml:space="preserve">O </w:t>
-            </w:r>
-            <w:r>
-              <w:t>problema de</w:t>
+              <w:lastRenderedPageBreak/>
+              <w:t>O problema de</w:t>
             </w:r>
           </w:p>
         </w:tc>
@@ -1902,8 +1822,18 @@
             <w:pPr>
               <w:pStyle w:val="InfoBlue"/>
               <w:ind w:left="0"/>
-            </w:pPr>
-            <w:r>
+              <w:rPr>
+                <w:i w:val="0"/>
+                <w:iCs w:val="0"/>
+                <w:color w:val="auto"/>
+              </w:rPr>
+            </w:pPr>
+            <w:r>
+              <w:rPr>
+                <w:i w:val="0"/>
+                <w:iCs w:val="0"/>
+                <w:color w:val="auto"/>
+              </w:rPr>
               <w:t xml:space="preserve">Perca do cliente por dificuldade de comunicação </w:t>
             </w:r>
           </w:p>
@@ -1944,9 +1874,17 @@
           <w:p>
             <w:pPr>
               <w:pStyle w:val="InfoBlue"/>
-            </w:pPr>
-            <w:r>
-              <w:rPr>
+              <w:rPr>
+                <w:i w:val="0"/>
+                <w:iCs w:val="0"/>
+                <w:color w:val="auto"/>
+              </w:rPr>
+            </w:pPr>
+            <w:r>
+              <w:rPr>
+                <w:i w:val="0"/>
+                <w:iCs w:val="0"/>
+                <w:color w:val="auto"/>
                 <w:lang w:val="fr-FR"/>
               </w:rPr>
               <w:t>O vendedor e os Compradores</w:t>
@@ -1990,8 +1928,18 @@
             <w:pPr>
               <w:pStyle w:val="InfoBlue"/>
               <w:ind w:left="0"/>
-            </w:pPr>
-            <w:r>
+              <w:rPr>
+                <w:i w:val="0"/>
+                <w:iCs w:val="0"/>
+                <w:color w:val="auto"/>
+              </w:rPr>
+            </w:pPr>
+            <w:r>
+              <w:rPr>
+                <w:i w:val="0"/>
+                <w:iCs w:val="0"/>
+                <w:color w:val="auto"/>
+              </w:rPr>
               <w:t>Por não ter um meio automatizado de se realizar uma venda, um cliente que entre em contato e não seja atendido imediatamente pode ser desmotivado a comprar.</w:t>
             </w:r>
           </w:p>
@@ -2032,12 +1980,762 @@
             <w:pPr>
               <w:pStyle w:val="InfoBlue"/>
               <w:ind w:left="0"/>
-            </w:pPr>
-            <w:r>
-              <w:rPr>
+              <w:rPr>
+                <w:i w:val="0"/>
+                <w:iCs w:val="0"/>
+                <w:color w:val="auto"/>
+              </w:rPr>
+            </w:pPr>
+            <w:r>
+              <w:rPr>
+                <w:i w:val="0"/>
+                <w:iCs w:val="0"/>
+                <w:color w:val="auto"/>
                 <w:lang w:val="fr-FR"/>
               </w:rPr>
               <w:t>Um sistema de pedidos onde o cliente pode realizar o pedido idependente do vendedor estar presente e deixe claro os meios de pagamento deixando o cliente com uma sensação maior de imediatismo.</w:t>
+            </w:r>
+          </w:p>
+        </w:tc>
+      </w:tr>
+    </w:tbl>
+    <w:p/>
+    <w:p/>
+    <w:tbl>
+      <w:tblPr>
+        <w:tblW w:w="8220" w:type="dxa"/>
+        <w:tblInd w:w="705" w:type="dxa"/>
+        <w:tblLook w:val="04A0" w:firstRow="1" w:lastRow="0" w:firstColumn="1" w:lastColumn="0" w:noHBand="0" w:noVBand="1"/>
+      </w:tblPr>
+      <w:tblGrid>
+        <w:gridCol w:w="2970"/>
+        <w:gridCol w:w="5250"/>
+      </w:tblGrid>
+      <w:tr>
+        <w:tc>
+          <w:tcPr>
+            <w:tcW w:w="2970" w:type="dxa"/>
+            <w:tcBorders>
+              <w:top w:val="single" w:sz="12" w:space="0" w:color="000000"/>
+              <w:left w:val="single" w:sz="12" w:space="0" w:color="000000"/>
+              <w:bottom w:val="single" w:sz="6" w:space="0" w:color="000000"/>
+            </w:tcBorders>
+            <w:shd w:val="clear" w:color="auto" w:fill="BFBFBF"/>
+          </w:tcPr>
+          <w:p>
+            <w:pPr>
+              <w:pStyle w:val="Corpodetexto"/>
+              <w:keepNext/>
+              <w:ind w:left="72"/>
+            </w:pPr>
+            <w:r>
+              <w:t>O problema de</w:t>
+            </w:r>
+          </w:p>
+        </w:tc>
+        <w:tc>
+          <w:tcPr>
+            <w:tcW w:w="5250" w:type="dxa"/>
+            <w:tcBorders>
+              <w:top w:val="single" w:sz="12" w:space="0" w:color="000000"/>
+              <w:left w:val="single" w:sz="12" w:space="0" w:color="000000"/>
+              <w:bottom w:val="single" w:sz="6" w:space="0" w:color="000000"/>
+              <w:right w:val="single" w:sz="12" w:space="0" w:color="000000"/>
+            </w:tcBorders>
+          </w:tcPr>
+          <w:p>
+            <w:pPr>
+              <w:pStyle w:val="InfoBlue"/>
+              <w:ind w:left="0"/>
+              <w:rPr>
+                <w:i w:val="0"/>
+                <w:iCs w:val="0"/>
+                <w:color w:val="auto"/>
+              </w:rPr>
+            </w:pPr>
+            <w:r>
+              <w:rPr>
+                <w:i w:val="0"/>
+                <w:iCs w:val="0"/>
+                <w:color w:val="auto"/>
+              </w:rPr>
+              <w:t>Confusão em localizar os livros no estoque</w:t>
+            </w:r>
+            <w:r>
+              <w:rPr>
+                <w:i w:val="0"/>
+                <w:iCs w:val="0"/>
+                <w:color w:val="auto"/>
+              </w:rPr>
+              <w:t xml:space="preserve"> </w:t>
+            </w:r>
+          </w:p>
+        </w:tc>
+      </w:tr>
+      <w:tr>
+        <w:tc>
+          <w:tcPr>
+            <w:tcW w:w="2970" w:type="dxa"/>
+            <w:tcBorders>
+              <w:top w:val="single" w:sz="6" w:space="0" w:color="000000"/>
+              <w:left w:val="single" w:sz="12" w:space="0" w:color="000000"/>
+              <w:bottom w:val="single" w:sz="6" w:space="0" w:color="000000"/>
+            </w:tcBorders>
+            <w:shd w:val="clear" w:color="auto" w:fill="BFBFBF"/>
+          </w:tcPr>
+          <w:p>
+            <w:pPr>
+              <w:pStyle w:val="Corpodetexto"/>
+              <w:keepNext/>
+              <w:ind w:left="72"/>
+            </w:pPr>
+            <w:r>
+              <w:t>afeta</w:t>
+            </w:r>
+          </w:p>
+        </w:tc>
+        <w:tc>
+          <w:tcPr>
+            <w:tcW w:w="5250" w:type="dxa"/>
+            <w:tcBorders>
+              <w:top w:val="single" w:sz="6" w:space="0" w:color="000000"/>
+              <w:left w:val="single" w:sz="12" w:space="0" w:color="000000"/>
+              <w:bottom w:val="single" w:sz="6" w:space="0" w:color="000000"/>
+              <w:right w:val="single" w:sz="12" w:space="0" w:color="000000"/>
+            </w:tcBorders>
+          </w:tcPr>
+          <w:p>
+            <w:pPr>
+              <w:pStyle w:val="InfoBlue"/>
+              <w:ind w:left="0"/>
+              <w:rPr>
+                <w:i w:val="0"/>
+                <w:iCs w:val="0"/>
+                <w:color w:val="auto"/>
+              </w:rPr>
+            </w:pPr>
+            <w:r>
+              <w:rPr>
+                <w:i w:val="0"/>
+                <w:iCs w:val="0"/>
+                <w:color w:val="auto"/>
+                <w:lang w:val="fr-FR"/>
+              </w:rPr>
+              <w:t xml:space="preserve">O vendedor </w:t>
+            </w:r>
+          </w:p>
+        </w:tc>
+      </w:tr>
+      <w:tr>
+        <w:tc>
+          <w:tcPr>
+            <w:tcW w:w="2970" w:type="dxa"/>
+            <w:tcBorders>
+              <w:top w:val="single" w:sz="6" w:space="0" w:color="000000"/>
+              <w:left w:val="single" w:sz="12" w:space="0" w:color="000000"/>
+              <w:bottom w:val="single" w:sz="6" w:space="0" w:color="000000"/>
+            </w:tcBorders>
+            <w:shd w:val="clear" w:color="auto" w:fill="BFBFBF"/>
+          </w:tcPr>
+          <w:p>
+            <w:pPr>
+              <w:pStyle w:val="Corpodetexto"/>
+              <w:keepNext/>
+              <w:ind w:left="72"/>
+            </w:pPr>
+            <w:r>
+              <w:t>cujo impacto é</w:t>
+            </w:r>
+          </w:p>
+        </w:tc>
+        <w:tc>
+          <w:tcPr>
+            <w:tcW w:w="5250" w:type="dxa"/>
+            <w:tcBorders>
+              <w:top w:val="single" w:sz="6" w:space="0" w:color="000000"/>
+              <w:left w:val="single" w:sz="12" w:space="0" w:color="000000"/>
+              <w:bottom w:val="single" w:sz="6" w:space="0" w:color="000000"/>
+              <w:right w:val="single" w:sz="12" w:space="0" w:color="000000"/>
+            </w:tcBorders>
+          </w:tcPr>
+          <w:p>
+            <w:pPr>
+              <w:pStyle w:val="InfoBlue"/>
+              <w:ind w:left="0"/>
+              <w:rPr>
+                <w:i w:val="0"/>
+                <w:iCs w:val="0"/>
+                <w:color w:val="auto"/>
+              </w:rPr>
+            </w:pPr>
+            <w:r>
+              <w:rPr>
+                <w:i w:val="0"/>
+                <w:iCs w:val="0"/>
+                <w:color w:val="auto"/>
+              </w:rPr>
+              <w:t xml:space="preserve">Perca de tempo em procurar se existe o livro que o cliente quer </w:t>
+            </w:r>
+          </w:p>
+        </w:tc>
+      </w:tr>
+      <w:tr>
+        <w:tc>
+          <w:tcPr>
+            <w:tcW w:w="2970" w:type="dxa"/>
+            <w:tcBorders>
+              <w:top w:val="single" w:sz="6" w:space="0" w:color="000000"/>
+              <w:left w:val="single" w:sz="12" w:space="0" w:color="000000"/>
+              <w:bottom w:val="single" w:sz="6" w:space="0" w:color="000000"/>
+            </w:tcBorders>
+            <w:shd w:val="clear" w:color="auto" w:fill="BFBFBF"/>
+          </w:tcPr>
+          <w:p>
+            <w:pPr>
+              <w:pStyle w:val="Corpodetexto"/>
+              <w:ind w:left="72"/>
+            </w:pPr>
+            <w:r>
+              <w:t>uma boa solução seria</w:t>
+            </w:r>
+          </w:p>
+        </w:tc>
+        <w:tc>
+          <w:tcPr>
+            <w:tcW w:w="5250" w:type="dxa"/>
+            <w:tcBorders>
+              <w:top w:val="single" w:sz="6" w:space="0" w:color="000000"/>
+              <w:left w:val="single" w:sz="12" w:space="0" w:color="000000"/>
+              <w:bottom w:val="single" w:sz="6" w:space="0" w:color="000000"/>
+              <w:right w:val="single" w:sz="12" w:space="0" w:color="000000"/>
+            </w:tcBorders>
+          </w:tcPr>
+          <w:p>
+            <w:pPr>
+              <w:pStyle w:val="InfoBlue"/>
+              <w:ind w:left="0"/>
+              <w:rPr>
+                <w:i w:val="0"/>
+                <w:iCs w:val="0"/>
+                <w:color w:val="auto"/>
+              </w:rPr>
+            </w:pPr>
+            <w:r>
+              <w:rPr>
+                <w:i w:val="0"/>
+                <w:iCs w:val="0"/>
+                <w:color w:val="auto"/>
+                <w:lang w:val="fr-FR"/>
+              </w:rPr>
+              <w:t>Um Sistema de estoque com todos os livros cadastrados dentro e que permita a pesquisa dos livros.</w:t>
+            </w:r>
+          </w:p>
+        </w:tc>
+      </w:tr>
+    </w:tbl>
+    <w:p>
+      <w:pPr>
+        <w:pStyle w:val="Ttulo2"/>
+        <w:numPr>
+          <w:ilvl w:val="0"/>
+          <w:numId w:val="0"/>
+        </w:numPr>
+      </w:pPr>
+    </w:p>
+    <w:tbl>
+      <w:tblPr>
+        <w:tblW w:w="8220" w:type="dxa"/>
+        <w:tblInd w:w="705" w:type="dxa"/>
+        <w:tblLook w:val="04A0" w:firstRow="1" w:lastRow="0" w:firstColumn="1" w:lastColumn="0" w:noHBand="0" w:noVBand="1"/>
+      </w:tblPr>
+      <w:tblGrid>
+        <w:gridCol w:w="2970"/>
+        <w:gridCol w:w="5250"/>
+      </w:tblGrid>
+      <w:tr>
+        <w:tc>
+          <w:tcPr>
+            <w:tcW w:w="2970" w:type="dxa"/>
+            <w:tcBorders>
+              <w:top w:val="single" w:sz="12" w:space="0" w:color="000000"/>
+              <w:left w:val="single" w:sz="12" w:space="0" w:color="000000"/>
+              <w:bottom w:val="single" w:sz="6" w:space="0" w:color="000000"/>
+            </w:tcBorders>
+            <w:shd w:val="clear" w:color="auto" w:fill="BFBFBF"/>
+          </w:tcPr>
+          <w:p>
+            <w:pPr>
+              <w:pStyle w:val="Corpodetexto"/>
+              <w:keepNext/>
+              <w:ind w:left="72"/>
+            </w:pPr>
+            <w:r>
+              <w:t>O problema de</w:t>
+            </w:r>
+          </w:p>
+        </w:tc>
+        <w:tc>
+          <w:tcPr>
+            <w:tcW w:w="5250" w:type="dxa"/>
+            <w:tcBorders>
+              <w:top w:val="single" w:sz="12" w:space="0" w:color="000000"/>
+              <w:left w:val="single" w:sz="12" w:space="0" w:color="000000"/>
+              <w:bottom w:val="single" w:sz="6" w:space="0" w:color="000000"/>
+              <w:right w:val="single" w:sz="12" w:space="0" w:color="000000"/>
+            </w:tcBorders>
+          </w:tcPr>
+          <w:p>
+            <w:pPr>
+              <w:pStyle w:val="InfoBlue"/>
+              <w:ind w:left="0"/>
+              <w:rPr>
+                <w:i w:val="0"/>
+                <w:iCs w:val="0"/>
+                <w:color w:val="auto"/>
+              </w:rPr>
+            </w:pPr>
+            <w:r>
+              <w:rPr>
+                <w:i w:val="0"/>
+                <w:iCs w:val="0"/>
+                <w:color w:val="auto"/>
+              </w:rPr>
+              <w:t>Não conseguir calcular o gasto dos livros no estoque</w:t>
+            </w:r>
+            <w:r>
+              <w:rPr>
+                <w:i w:val="0"/>
+                <w:iCs w:val="0"/>
+                <w:color w:val="auto"/>
+              </w:rPr>
+              <w:t xml:space="preserve"> </w:t>
+            </w:r>
+          </w:p>
+        </w:tc>
+      </w:tr>
+      <w:tr>
+        <w:tc>
+          <w:tcPr>
+            <w:tcW w:w="2970" w:type="dxa"/>
+            <w:tcBorders>
+              <w:top w:val="single" w:sz="6" w:space="0" w:color="000000"/>
+              <w:left w:val="single" w:sz="12" w:space="0" w:color="000000"/>
+              <w:bottom w:val="single" w:sz="6" w:space="0" w:color="000000"/>
+            </w:tcBorders>
+            <w:shd w:val="clear" w:color="auto" w:fill="BFBFBF"/>
+          </w:tcPr>
+          <w:p>
+            <w:pPr>
+              <w:pStyle w:val="Corpodetexto"/>
+              <w:keepNext/>
+              <w:ind w:left="72"/>
+            </w:pPr>
+            <w:r>
+              <w:t>afeta</w:t>
+            </w:r>
+          </w:p>
+        </w:tc>
+        <w:tc>
+          <w:tcPr>
+            <w:tcW w:w="5250" w:type="dxa"/>
+            <w:tcBorders>
+              <w:top w:val="single" w:sz="6" w:space="0" w:color="000000"/>
+              <w:left w:val="single" w:sz="12" w:space="0" w:color="000000"/>
+              <w:bottom w:val="single" w:sz="6" w:space="0" w:color="000000"/>
+              <w:right w:val="single" w:sz="12" w:space="0" w:color="000000"/>
+            </w:tcBorders>
+          </w:tcPr>
+          <w:p>
+            <w:pPr>
+              <w:pStyle w:val="InfoBlue"/>
+              <w:ind w:left="0"/>
+              <w:rPr>
+                <w:i w:val="0"/>
+                <w:iCs w:val="0"/>
+                <w:color w:val="auto"/>
+              </w:rPr>
+            </w:pPr>
+            <w:r>
+              <w:rPr>
+                <w:i w:val="0"/>
+                <w:iCs w:val="0"/>
+                <w:color w:val="auto"/>
+                <w:lang w:val="fr-FR"/>
+              </w:rPr>
+              <w:t>O vendedor</w:t>
+            </w:r>
+          </w:p>
+        </w:tc>
+      </w:tr>
+      <w:tr>
+        <w:tc>
+          <w:tcPr>
+            <w:tcW w:w="2970" w:type="dxa"/>
+            <w:tcBorders>
+              <w:top w:val="single" w:sz="6" w:space="0" w:color="000000"/>
+              <w:left w:val="single" w:sz="12" w:space="0" w:color="000000"/>
+              <w:bottom w:val="single" w:sz="6" w:space="0" w:color="000000"/>
+            </w:tcBorders>
+            <w:shd w:val="clear" w:color="auto" w:fill="BFBFBF"/>
+          </w:tcPr>
+          <w:p>
+            <w:pPr>
+              <w:pStyle w:val="Corpodetexto"/>
+              <w:keepNext/>
+              <w:ind w:left="72"/>
+            </w:pPr>
+            <w:r>
+              <w:t>cujo impacto é</w:t>
+            </w:r>
+          </w:p>
+        </w:tc>
+        <w:tc>
+          <w:tcPr>
+            <w:tcW w:w="5250" w:type="dxa"/>
+            <w:tcBorders>
+              <w:top w:val="single" w:sz="6" w:space="0" w:color="000000"/>
+              <w:left w:val="single" w:sz="12" w:space="0" w:color="000000"/>
+              <w:bottom w:val="single" w:sz="6" w:space="0" w:color="000000"/>
+              <w:right w:val="single" w:sz="12" w:space="0" w:color="000000"/>
+            </w:tcBorders>
+          </w:tcPr>
+          <w:p>
+            <w:pPr>
+              <w:pStyle w:val="InfoBlue"/>
+              <w:ind w:left="0"/>
+              <w:rPr>
+                <w:i w:val="0"/>
+                <w:iCs w:val="0"/>
+                <w:color w:val="auto"/>
+              </w:rPr>
+            </w:pPr>
+            <w:r>
+              <w:rPr>
+                <w:i w:val="0"/>
+                <w:iCs w:val="0"/>
+                <w:color w:val="auto"/>
+              </w:rPr>
+              <w:t>Financeiro, pois se o vendedor não está 100% ciente de quanto é seus gastos com livro no estoque, não poderá tomar medidas que aumente seus lucros</w:t>
+            </w:r>
+          </w:p>
+        </w:tc>
+      </w:tr>
+      <w:tr>
+        <w:tc>
+          <w:tcPr>
+            <w:tcW w:w="2970" w:type="dxa"/>
+            <w:tcBorders>
+              <w:top w:val="single" w:sz="6" w:space="0" w:color="000000"/>
+              <w:left w:val="single" w:sz="12" w:space="0" w:color="000000"/>
+              <w:bottom w:val="single" w:sz="6" w:space="0" w:color="000000"/>
+            </w:tcBorders>
+            <w:shd w:val="clear" w:color="auto" w:fill="BFBFBF"/>
+          </w:tcPr>
+          <w:p>
+            <w:pPr>
+              <w:pStyle w:val="Corpodetexto"/>
+              <w:ind w:left="72"/>
+            </w:pPr>
+            <w:r>
+              <w:t>uma boa solução seria</w:t>
+            </w:r>
+          </w:p>
+        </w:tc>
+        <w:tc>
+          <w:tcPr>
+            <w:tcW w:w="5250" w:type="dxa"/>
+            <w:tcBorders>
+              <w:top w:val="single" w:sz="6" w:space="0" w:color="000000"/>
+              <w:left w:val="single" w:sz="12" w:space="0" w:color="000000"/>
+              <w:bottom w:val="single" w:sz="6" w:space="0" w:color="000000"/>
+              <w:right w:val="single" w:sz="12" w:space="0" w:color="000000"/>
+            </w:tcBorders>
+          </w:tcPr>
+          <w:p>
+            <w:pPr>
+              <w:pStyle w:val="InfoBlue"/>
+              <w:ind w:left="0"/>
+              <w:rPr>
+                <w:i w:val="0"/>
+                <w:iCs w:val="0"/>
+                <w:color w:val="auto"/>
+              </w:rPr>
+            </w:pPr>
+            <w:r>
+              <w:rPr>
+                <w:i w:val="0"/>
+                <w:iCs w:val="0"/>
+                <w:color w:val="auto"/>
+                <w:lang w:val="fr-FR"/>
+              </w:rPr>
+              <w:t>Um sistema de estoque que cadastre os livros com o seu custo e por final tenha uma função de apresentar o gasto total de seu estoque.</w:t>
+            </w:r>
+          </w:p>
+        </w:tc>
+      </w:tr>
+    </w:tbl>
+    <w:p>
+      <w:pPr>
+        <w:pStyle w:val="Ttulo2"/>
+        <w:numPr>
+          <w:ilvl w:val="0"/>
+          <w:numId w:val="0"/>
+        </w:numPr>
+      </w:pPr>
+    </w:p>
+    <w:tbl>
+      <w:tblPr>
+        <w:tblW w:w="8220" w:type="dxa"/>
+        <w:tblInd w:w="705" w:type="dxa"/>
+        <w:tblLook w:val="04A0" w:firstRow="1" w:lastRow="0" w:firstColumn="1" w:lastColumn="0" w:noHBand="0" w:noVBand="1"/>
+      </w:tblPr>
+      <w:tblGrid>
+        <w:gridCol w:w="2970"/>
+        <w:gridCol w:w="5250"/>
+      </w:tblGrid>
+      <w:tr>
+        <w:tc>
+          <w:tcPr>
+            <w:tcW w:w="2970" w:type="dxa"/>
+            <w:tcBorders>
+              <w:top w:val="single" w:sz="12" w:space="0" w:color="000000"/>
+              <w:left w:val="single" w:sz="12" w:space="0" w:color="000000"/>
+              <w:bottom w:val="single" w:sz="6" w:space="0" w:color="000000"/>
+            </w:tcBorders>
+            <w:shd w:val="clear" w:color="auto" w:fill="BFBFBF"/>
+          </w:tcPr>
+          <w:p>
+            <w:pPr>
+              <w:pStyle w:val="Corpodetexto"/>
+              <w:keepNext/>
+              <w:ind w:left="72"/>
+            </w:pPr>
+            <w:r>
+              <w:t>O problema de</w:t>
+            </w:r>
+          </w:p>
+        </w:tc>
+        <w:tc>
+          <w:tcPr>
+            <w:tcW w:w="5250" w:type="dxa"/>
+            <w:tcBorders>
+              <w:top w:val="single" w:sz="12" w:space="0" w:color="000000"/>
+              <w:left w:val="single" w:sz="12" w:space="0" w:color="000000"/>
+              <w:bottom w:val="single" w:sz="6" w:space="0" w:color="000000"/>
+              <w:right w:val="single" w:sz="12" w:space="0" w:color="000000"/>
+            </w:tcBorders>
+          </w:tcPr>
+          <w:p>
+            <w:pPr>
+              <w:pStyle w:val="InfoBlue"/>
+              <w:ind w:left="0"/>
+              <w:rPr>
+                <w:i w:val="0"/>
+                <w:iCs w:val="0"/>
+                <w:color w:val="auto"/>
+              </w:rPr>
+            </w:pPr>
+            <w:r>
+              <w:rPr>
+                <w:i w:val="0"/>
+                <w:iCs w:val="0"/>
+                <w:color w:val="auto"/>
+              </w:rPr>
+              <w:t xml:space="preserve">Dificuldade </w:t>
+            </w:r>
+            <w:r>
+              <w:rPr>
+                <w:i w:val="0"/>
+                <w:iCs w:val="0"/>
+                <w:color w:val="auto"/>
+              </w:rPr>
+              <w:t>em anotar</w:t>
+            </w:r>
+            <w:r>
+              <w:rPr>
+                <w:i w:val="0"/>
+                <w:iCs w:val="0"/>
+                <w:color w:val="auto"/>
+              </w:rPr>
+              <w:t xml:space="preserve"> os livros para compra</w:t>
+            </w:r>
+          </w:p>
+        </w:tc>
+      </w:tr>
+      <w:tr>
+        <w:tc>
+          <w:tcPr>
+            <w:tcW w:w="2970" w:type="dxa"/>
+            <w:tcBorders>
+              <w:top w:val="single" w:sz="6" w:space="0" w:color="000000"/>
+              <w:left w:val="single" w:sz="12" w:space="0" w:color="000000"/>
+              <w:bottom w:val="single" w:sz="6" w:space="0" w:color="000000"/>
+            </w:tcBorders>
+            <w:shd w:val="clear" w:color="auto" w:fill="BFBFBF"/>
+          </w:tcPr>
+          <w:p>
+            <w:pPr>
+              <w:pStyle w:val="Corpodetexto"/>
+              <w:keepNext/>
+              <w:ind w:left="72"/>
+            </w:pPr>
+            <w:r>
+              <w:t>afeta</w:t>
+            </w:r>
+          </w:p>
+        </w:tc>
+        <w:tc>
+          <w:tcPr>
+            <w:tcW w:w="5250" w:type="dxa"/>
+            <w:tcBorders>
+              <w:top w:val="single" w:sz="6" w:space="0" w:color="000000"/>
+              <w:left w:val="single" w:sz="12" w:space="0" w:color="000000"/>
+              <w:bottom w:val="single" w:sz="6" w:space="0" w:color="000000"/>
+              <w:right w:val="single" w:sz="12" w:space="0" w:color="000000"/>
+            </w:tcBorders>
+          </w:tcPr>
+          <w:p>
+            <w:pPr>
+              <w:pStyle w:val="InfoBlue"/>
+              <w:ind w:left="0"/>
+              <w:rPr>
+                <w:i w:val="0"/>
+                <w:iCs w:val="0"/>
+                <w:color w:val="auto"/>
+              </w:rPr>
+            </w:pPr>
+            <w:r>
+              <w:rPr>
+                <w:i w:val="0"/>
+                <w:iCs w:val="0"/>
+                <w:color w:val="auto"/>
+                <w:lang w:val="fr-FR"/>
+              </w:rPr>
+              <w:t xml:space="preserve">O </w:t>
+            </w:r>
+            <w:r>
+              <w:rPr>
+                <w:i w:val="0"/>
+                <w:iCs w:val="0"/>
+                <w:color w:val="auto"/>
+                <w:lang w:val="fr-FR"/>
+              </w:rPr>
+              <w:t>cliente</w:t>
+            </w:r>
+          </w:p>
+        </w:tc>
+      </w:tr>
+      <w:tr>
+        <w:tc>
+          <w:tcPr>
+            <w:tcW w:w="2970" w:type="dxa"/>
+            <w:tcBorders>
+              <w:top w:val="single" w:sz="6" w:space="0" w:color="000000"/>
+              <w:left w:val="single" w:sz="12" w:space="0" w:color="000000"/>
+              <w:bottom w:val="single" w:sz="6" w:space="0" w:color="000000"/>
+            </w:tcBorders>
+            <w:shd w:val="clear" w:color="auto" w:fill="BFBFBF"/>
+          </w:tcPr>
+          <w:p>
+            <w:pPr>
+              <w:pStyle w:val="Corpodetexto"/>
+              <w:keepNext/>
+              <w:ind w:left="72"/>
+            </w:pPr>
+            <w:r>
+              <w:t>cujo impacto é</w:t>
+            </w:r>
+          </w:p>
+        </w:tc>
+        <w:tc>
+          <w:tcPr>
+            <w:tcW w:w="5250" w:type="dxa"/>
+            <w:tcBorders>
+              <w:top w:val="single" w:sz="6" w:space="0" w:color="000000"/>
+              <w:left w:val="single" w:sz="12" w:space="0" w:color="000000"/>
+              <w:bottom w:val="single" w:sz="6" w:space="0" w:color="000000"/>
+              <w:right w:val="single" w:sz="12" w:space="0" w:color="000000"/>
+            </w:tcBorders>
+          </w:tcPr>
+          <w:p>
+            <w:pPr>
+              <w:pStyle w:val="InfoBlue"/>
+              <w:ind w:left="0"/>
+              <w:rPr>
+                <w:i w:val="0"/>
+                <w:iCs w:val="0"/>
+                <w:color w:val="auto"/>
+              </w:rPr>
+            </w:pPr>
+            <w:r>
+              <w:rPr>
+                <w:i w:val="0"/>
+                <w:iCs w:val="0"/>
+                <w:color w:val="auto"/>
+              </w:rPr>
+              <w:t>Não comprar os livros que mais gostou, pois perdeu a sua localização na lista de livros</w:t>
+            </w:r>
+          </w:p>
+        </w:tc>
+      </w:tr>
+      <w:tr>
+        <w:tc>
+          <w:tcPr>
+            <w:tcW w:w="2970" w:type="dxa"/>
+            <w:tcBorders>
+              <w:top w:val="single" w:sz="6" w:space="0" w:color="000000"/>
+              <w:left w:val="single" w:sz="12" w:space="0" w:color="000000"/>
+              <w:bottom w:val="single" w:sz="6" w:space="0" w:color="000000"/>
+            </w:tcBorders>
+            <w:shd w:val="clear" w:color="auto" w:fill="BFBFBF"/>
+          </w:tcPr>
+          <w:p>
+            <w:pPr>
+              <w:pStyle w:val="Corpodetexto"/>
+              <w:ind w:left="72"/>
+            </w:pPr>
+            <w:r>
+              <w:t>uma boa solução seria</w:t>
+            </w:r>
+          </w:p>
+        </w:tc>
+        <w:tc>
+          <w:tcPr>
+            <w:tcW w:w="5250" w:type="dxa"/>
+            <w:tcBorders>
+              <w:top w:val="single" w:sz="6" w:space="0" w:color="000000"/>
+              <w:left w:val="single" w:sz="12" w:space="0" w:color="000000"/>
+              <w:bottom w:val="single" w:sz="6" w:space="0" w:color="000000"/>
+              <w:right w:val="single" w:sz="12" w:space="0" w:color="000000"/>
+            </w:tcBorders>
+          </w:tcPr>
+          <w:p>
+            <w:pPr>
+              <w:pStyle w:val="InfoBlue"/>
+              <w:ind w:left="0"/>
+              <w:rPr>
+                <w:i w:val="0"/>
+                <w:iCs w:val="0"/>
+                <w:color w:val="auto"/>
+              </w:rPr>
+            </w:pPr>
+            <w:r>
+              <w:rPr>
+                <w:i w:val="0"/>
+                <w:iCs w:val="0"/>
+                <w:color w:val="auto"/>
+                <w:lang w:val="fr-FR"/>
+              </w:rPr>
+              <w:t>Um sistema que tenha um carrinho de compra onde o cliente poderá adiconar os seus livros que gostou e salvar para realizar uma compra futura, além de também permitir</w:t>
+            </w:r>
+            <w:r>
+              <w:rPr>
+                <w:i w:val="0"/>
+                <w:iCs w:val="0"/>
+                <w:color w:val="auto"/>
+                <w:lang w:val="fr-FR"/>
+              </w:rPr>
+              <w:t xml:space="preserve"> pesquisar os livros já adicionados.</w:t>
             </w:r>
           </w:p>
         </w:tc>
@@ -2052,8 +2750,21 @@
       </w:r>
       <w:bookmarkStart w:id="10" w:name="__RefHeading___Toc18206470"/>
       <w:bookmarkEnd w:id="10"/>
+    </w:p>
+    <w:p>
+      <w:pPr>
+        <w:pStyle w:val="Ttulo2"/>
+        <w:numPr>
+          <w:ilvl w:val="0"/>
+          <w:numId w:val="0"/>
+        </w:numPr>
+      </w:pPr>
+    </w:p>
+    <w:p>
+      <w:pPr>
+        <w:pStyle w:val="Ttulo2"/>
+      </w:pPr>
       <w:r>
-        <w:lastRenderedPageBreak/>
         <w:t>Sentença de Posição do Produto</w:t>
       </w:r>
     </w:p>
@@ -2108,10 +2819,18 @@
             <w:pPr>
               <w:pStyle w:val="InfoBlue"/>
               <w:rPr>
+                <w:i w:val="0"/>
+                <w:iCs w:val="0"/>
+                <w:color w:val="auto"/>
                 <w:lang w:val="fr-FR"/>
               </w:rPr>
             </w:pPr>
             <w:r>
+              <w:rPr>
+                <w:i w:val="0"/>
+                <w:iCs w:val="0"/>
+                <w:color w:val="auto"/>
+              </w:rPr>
               <w:t>Pequenas livrarias online</w:t>
             </w:r>
           </w:p>
@@ -2152,8 +2871,18 @@
           <w:p>
             <w:pPr>
               <w:pStyle w:val="InfoBlue"/>
-            </w:pPr>
-            <w:r>
+              <w:rPr>
+                <w:i w:val="0"/>
+                <w:iCs w:val="0"/>
+                <w:color w:val="auto"/>
+              </w:rPr>
+            </w:pPr>
+            <w:r>
+              <w:rPr>
+                <w:i w:val="0"/>
+                <w:iCs w:val="0"/>
+                <w:color w:val="auto"/>
+              </w:rPr>
               <w:t xml:space="preserve">Que não possuem sistema de venda </w:t>
             </w:r>
           </w:p>
@@ -2179,11 +2908,9 @@
             <w:r>
               <w:t xml:space="preserve">O </w:t>
             </w:r>
-            <w:proofErr w:type="spellStart"/>
             <w:r>
               <w:t>Bookstorage</w:t>
             </w:r>
-            <w:proofErr w:type="spellEnd"/>
           </w:p>
         </w:tc>
         <w:tc>
@@ -2199,8 +2926,18 @@
           <w:p>
             <w:pPr>
               <w:pStyle w:val="InfoBlue"/>
-            </w:pPr>
-            <w:r>
+              <w:rPr>
+                <w:i w:val="0"/>
+                <w:iCs w:val="0"/>
+                <w:color w:val="auto"/>
+              </w:rPr>
+            </w:pPr>
+            <w:r>
+              <w:rPr>
+                <w:i w:val="0"/>
+                <w:iCs w:val="0"/>
+                <w:color w:val="auto"/>
+              </w:rPr>
               <w:t xml:space="preserve">Gerenciador geral </w:t>
             </w:r>
           </w:p>
@@ -2242,10 +2979,18 @@
             <w:pPr>
               <w:pStyle w:val="InfoBlue"/>
               <w:rPr>
+                <w:i w:val="0"/>
+                <w:iCs w:val="0"/>
+                <w:color w:val="auto"/>
                 <w:lang w:val="fr-FR"/>
               </w:rPr>
             </w:pPr>
             <w:r>
+              <w:rPr>
+                <w:i w:val="0"/>
+                <w:iCs w:val="0"/>
+                <w:color w:val="auto"/>
+              </w:rPr>
               <w:t xml:space="preserve">Ajuda na administração das vendas e estoque </w:t>
             </w:r>
           </w:p>
@@ -2287,19 +3032,19 @@
             <w:pPr>
               <w:pStyle w:val="InfoBlue"/>
               <w:rPr>
+                <w:i w:val="0"/>
+                <w:iCs w:val="0"/>
+                <w:color w:val="auto"/>
                 <w:lang w:val="fr-FR"/>
               </w:rPr>
             </w:pPr>
             <w:r>
-              <w:t xml:space="preserve">Um </w:t>
-            </w:r>
-            <w:proofErr w:type="spellStart"/>
-            <w:r>
-              <w:t>ecommerce</w:t>
-            </w:r>
-            <w:proofErr w:type="spellEnd"/>
-            <w:r>
-              <w:t xml:space="preserve"> ou uma plataforma de venda online</w:t>
+              <w:rPr>
+                <w:i w:val="0"/>
+                <w:iCs w:val="0"/>
+                <w:color w:val="auto"/>
+              </w:rPr>
+              <w:t>Um ecommerce ou uma plataforma de venda online</w:t>
             </w:r>
           </w:p>
         </w:tc>
@@ -2338,12 +3083,19 @@
           <w:p>
             <w:pPr>
               <w:pStyle w:val="InfoBlue"/>
-            </w:pPr>
-            <w:r>
-              <w:t>tem como objetivo ser uma implementação mais simples e econômica</w:t>
-            </w:r>
-            <w:r>
-              <w:t xml:space="preserve"> </w:t>
+              <w:rPr>
+                <w:i w:val="0"/>
+                <w:iCs w:val="0"/>
+                <w:color w:val="auto"/>
+              </w:rPr>
+            </w:pPr>
+            <w:r>
+              <w:rPr>
+                <w:i w:val="0"/>
+                <w:iCs w:val="0"/>
+                <w:color w:val="auto"/>
+              </w:rPr>
+              <w:t xml:space="preserve">tem como objetivo ser uma implementação mais simples e econômica </w:t>
             </w:r>
           </w:p>
         </w:tc>
@@ -2484,10 +3236,18 @@
             <w:pPr>
               <w:pStyle w:val="InfoBlue"/>
               <w:rPr>
+                <w:i w:val="0"/>
+                <w:iCs w:val="0"/>
+                <w:color w:val="auto"/>
                 <w:lang w:val="fr-FR"/>
               </w:rPr>
             </w:pPr>
             <w:r>
+              <w:rPr>
+                <w:i w:val="0"/>
+                <w:iCs w:val="0"/>
+                <w:color w:val="auto"/>
+              </w:rPr>
               <w:t>Carla</w:t>
             </w:r>
           </w:p>
@@ -2532,8 +3292,18 @@
           <w:p>
             <w:pPr>
               <w:pStyle w:val="InfoBlue"/>
-            </w:pPr>
-            <w:r>
+              <w:rPr>
+                <w:i w:val="0"/>
+                <w:iCs w:val="0"/>
+                <w:color w:val="auto"/>
+              </w:rPr>
+            </w:pPr>
+            <w:r>
+              <w:rPr>
+                <w:i w:val="0"/>
+                <w:iCs w:val="0"/>
+                <w:color w:val="auto"/>
+              </w:rPr>
               <w:t xml:space="preserve">25 Anos, leitora diária, sempre busca por novos livros como meio de entretenimento </w:t>
             </w:r>
           </w:p>
@@ -2578,8 +3348,18 @@
           <w:p>
             <w:pPr>
               <w:pStyle w:val="InfoBlue"/>
-            </w:pPr>
-            <w:r>
+              <w:rPr>
+                <w:i w:val="0"/>
+                <w:iCs w:val="0"/>
+                <w:color w:val="auto"/>
+              </w:rPr>
+            </w:pPr>
+            <w:r>
+              <w:rPr>
+                <w:i w:val="0"/>
+                <w:iCs w:val="0"/>
+                <w:color w:val="auto"/>
+              </w:rPr>
               <w:t>Estudante do ensino superior, ainda em estágio</w:t>
             </w:r>
           </w:p>
@@ -2625,10 +3405,18 @@
             <w:pPr>
               <w:pStyle w:val="InfoBlue"/>
               <w:rPr>
+                <w:i w:val="0"/>
+                <w:iCs w:val="0"/>
+                <w:color w:val="auto"/>
                 <w:lang w:val="fr-FR"/>
               </w:rPr>
             </w:pPr>
             <w:r>
+              <w:rPr>
+                <w:i w:val="0"/>
+                <w:iCs w:val="0"/>
+                <w:color w:val="auto"/>
+              </w:rPr>
               <w:t xml:space="preserve">Suas responsabilidades </w:t>
             </w:r>
           </w:p>
@@ -2674,13 +3462,26 @@
             <w:pPr>
               <w:pStyle w:val="InfoBlue"/>
               <w:rPr>
+                <w:i w:val="0"/>
+                <w:iCs w:val="0"/>
+                <w:color w:val="auto"/>
                 <w:lang w:val="fr-FR"/>
               </w:rPr>
             </w:pPr>
             <w:r>
+              <w:rPr>
+                <w:i w:val="0"/>
+                <w:iCs w:val="0"/>
+                <w:color w:val="auto"/>
+              </w:rPr>
               <w:t xml:space="preserve">Construir carreira e </w:t>
             </w:r>
             <w:r>
+              <w:rPr>
+                <w:i w:val="0"/>
+                <w:iCs w:val="0"/>
+                <w:color w:val="auto"/>
+              </w:rPr>
               <w:t xml:space="preserve">atingir objetivos profissionais </w:t>
             </w:r>
           </w:p>
@@ -2725,8 +3526,18 @@
           <w:p>
             <w:pPr>
               <w:pStyle w:val="InfoBlue"/>
-            </w:pPr>
-            <w:r>
+              <w:rPr>
+                <w:i w:val="0"/>
+                <w:iCs w:val="0"/>
+                <w:color w:val="auto"/>
+              </w:rPr>
+            </w:pPr>
+            <w:r>
+              <w:rPr>
+                <w:i w:val="0"/>
+                <w:iCs w:val="0"/>
+                <w:color w:val="auto"/>
+              </w:rPr>
               <w:t xml:space="preserve">Comprador </w:t>
             </w:r>
           </w:p>
@@ -2757,14 +3568,7 @@
                 <w:b/>
                 <w:bCs/>
               </w:rPr>
-              <w:t>Comentários</w:t>
-            </w:r>
-            <w:r>
-              <w:rPr>
-                <w:b/>
-                <w:bCs/>
-              </w:rPr>
-              <w:t xml:space="preserve"> e Problemas</w:t>
+              <w:t>Comentários e Problemas</w:t>
             </w:r>
           </w:p>
         </w:tc>
@@ -2781,8 +3585,18 @@
           <w:p>
             <w:pPr>
               <w:pStyle w:val="InfoBlue"/>
-            </w:pPr>
-            <w:r>
+              <w:rPr>
+                <w:i w:val="0"/>
+                <w:iCs w:val="0"/>
+                <w:color w:val="auto"/>
+              </w:rPr>
+            </w:pPr>
+            <w:r>
+              <w:rPr>
+                <w:i w:val="0"/>
+                <w:iCs w:val="0"/>
+                <w:color w:val="auto"/>
+              </w:rPr>
               <w:t xml:space="preserve">Falta de paciência para realizar uma compra online e ter uma demora proveniente da falta de organização do vendedor </w:t>
             </w:r>
           </w:p>
@@ -2827,12 +3641,20 @@
           <w:p>
             <w:pPr>
               <w:pStyle w:val="InfoBlue"/>
-            </w:pPr>
-            <w:proofErr w:type="spellStart"/>
-            <w:r>
+              <w:rPr>
+                <w:i w:val="0"/>
+                <w:iCs w:val="0"/>
+                <w:color w:val="auto"/>
+              </w:rPr>
+            </w:pPr>
+            <w:r>
+              <w:rPr>
+                <w:i w:val="0"/>
+                <w:iCs w:val="0"/>
+                <w:color w:val="auto"/>
+              </w:rPr>
               <w:t>Josue</w:t>
             </w:r>
-            <w:proofErr w:type="spellEnd"/>
           </w:p>
         </w:tc>
       </w:tr>
@@ -2875,21 +3697,19 @@
           <w:p>
             <w:pPr>
               <w:pStyle w:val="InfoBlue"/>
-            </w:pPr>
-            <w:r>
-              <w:t>2</w:t>
-            </w:r>
-            <w:r>
-              <w:t>3</w:t>
-            </w:r>
-            <w:r>
-              <w:t xml:space="preserve"> Anos</w:t>
-            </w:r>
-            <w:r>
-              <w:t>, está tentando começar seu primeiro negócio empresarial</w:t>
-            </w:r>
-            <w:r>
-              <w:t xml:space="preserve"> </w:t>
+              <w:rPr>
+                <w:i w:val="0"/>
+                <w:iCs w:val="0"/>
+                <w:color w:val="auto"/>
+              </w:rPr>
+            </w:pPr>
+            <w:r>
+              <w:rPr>
+                <w:i w:val="0"/>
+                <w:iCs w:val="0"/>
+                <w:color w:val="auto"/>
+              </w:rPr>
+              <w:t xml:space="preserve">23 Anos, está tentando começar seu primeiro negócio empresarial </w:t>
             </w:r>
           </w:p>
         </w:tc>
@@ -2933,8 +3753,18 @@
           <w:p>
             <w:pPr>
               <w:pStyle w:val="InfoBlue"/>
-            </w:pPr>
-            <w:r>
+              <w:rPr>
+                <w:i w:val="0"/>
+                <w:iCs w:val="0"/>
+                <w:color w:val="auto"/>
+              </w:rPr>
+            </w:pPr>
+            <w:r>
+              <w:rPr>
+                <w:i w:val="0"/>
+                <w:iCs w:val="0"/>
+                <w:color w:val="auto"/>
+              </w:rPr>
               <w:t xml:space="preserve">Estudante do ensino superior, microempreendedor </w:t>
             </w:r>
           </w:p>
@@ -2979,11 +3809,26 @@
           <w:p>
             <w:pPr>
               <w:pStyle w:val="InfoBlue"/>
-            </w:pPr>
-            <w:r>
+              <w:rPr>
+                <w:i w:val="0"/>
+                <w:iCs w:val="0"/>
+                <w:color w:val="auto"/>
+              </w:rPr>
+            </w:pPr>
+            <w:r>
+              <w:rPr>
+                <w:i w:val="0"/>
+                <w:iCs w:val="0"/>
+                <w:color w:val="auto"/>
+              </w:rPr>
               <w:t xml:space="preserve">Realizar a divulgação dos seus produtos, administrar suas vendas e </w:t>
             </w:r>
             <w:r>
+              <w:rPr>
+                <w:i w:val="0"/>
+                <w:iCs w:val="0"/>
+                <w:color w:val="auto"/>
+              </w:rPr>
               <w:t xml:space="preserve">realizar o controle do estoque </w:t>
             </w:r>
           </w:p>
@@ -3011,7 +3856,15 @@
                 <w:b/>
                 <w:bCs/>
               </w:rPr>
-              <w:t>Critérios de Sucesso</w:t>
+              <w:t xml:space="preserve">Critérios de </w:t>
+            </w:r>
+            <w:r>
+              <w:rPr>
+                <w:b/>
+                <w:bCs/>
+              </w:rPr>
+              <w:lastRenderedPageBreak/>
+              <w:t>Sucesso</w:t>
             </w:r>
           </w:p>
         </w:tc>
@@ -3028,9 +3881,38 @@
           <w:p>
             <w:pPr>
               <w:pStyle w:val="InfoBlue"/>
-            </w:pPr>
-            <w:r>
-              <w:t xml:space="preserve">Sem bem sucedido financeiramente </w:t>
+              <w:rPr>
+                <w:i w:val="0"/>
+                <w:iCs w:val="0"/>
+                <w:color w:val="auto"/>
+              </w:rPr>
+            </w:pPr>
+            <w:r>
+              <w:rPr>
+                <w:i w:val="0"/>
+                <w:iCs w:val="0"/>
+                <w:color w:val="auto"/>
+              </w:rPr>
+              <w:lastRenderedPageBreak/>
+              <w:t xml:space="preserve">Sem </w:t>
+            </w:r>
+            <w:proofErr w:type="gramStart"/>
+            <w:r>
+              <w:rPr>
+                <w:i w:val="0"/>
+                <w:iCs w:val="0"/>
+                <w:color w:val="auto"/>
+              </w:rPr>
+              <w:t>bem sucedido</w:t>
+            </w:r>
+            <w:proofErr w:type="gramEnd"/>
+            <w:r>
+              <w:rPr>
+                <w:i w:val="0"/>
+                <w:iCs w:val="0"/>
+                <w:color w:val="auto"/>
+              </w:rPr>
+              <w:t xml:space="preserve"> financeiramente </w:t>
             </w:r>
           </w:p>
         </w:tc>
@@ -3057,7 +3939,6 @@
                 <w:b/>
                 <w:bCs/>
               </w:rPr>
-              <w:lastRenderedPageBreak/>
               <w:t>Envolvimento</w:t>
             </w:r>
           </w:p>
@@ -3075,11 +3956,26 @@
           <w:p>
             <w:pPr>
               <w:pStyle w:val="InfoBlue"/>
-            </w:pPr>
-            <w:r>
+              <w:rPr>
+                <w:i w:val="0"/>
+                <w:iCs w:val="0"/>
+                <w:color w:val="auto"/>
+              </w:rPr>
+            </w:pPr>
+            <w:r>
+              <w:rPr>
+                <w:i w:val="0"/>
+                <w:iCs w:val="0"/>
+                <w:color w:val="auto"/>
+              </w:rPr>
               <w:t>Vendedor e administrador</w:t>
             </w:r>
             <w:r>
+              <w:rPr>
+                <w:i w:val="0"/>
+                <w:iCs w:val="0"/>
+                <w:color w:val="auto"/>
+              </w:rPr>
               <w:t xml:space="preserve"> </w:t>
             </w:r>
           </w:p>
@@ -3124,8 +4020,18 @@
           <w:p>
             <w:pPr>
               <w:pStyle w:val="InfoBlue"/>
-            </w:pPr>
-            <w:r>
+              <w:rPr>
+                <w:i w:val="0"/>
+                <w:iCs w:val="0"/>
+                <w:color w:val="auto"/>
+              </w:rPr>
+            </w:pPr>
+            <w:r>
+              <w:rPr>
+                <w:i w:val="0"/>
+                <w:iCs w:val="0"/>
+                <w:color w:val="auto"/>
+              </w:rPr>
               <w:t xml:space="preserve">Sobre carga de trabalho oque acarreta numa falta de organização </w:t>
             </w:r>
           </w:p>
@@ -3181,116 +4087,6 @@
       <w:bookmarkEnd w:id="16"/>
       <w:r>
         <w:t>Necessidades dos Principais Envolvidos</w:t>
-      </w:r>
-    </w:p>
-    <w:p>
-      <w:pPr>
-        <w:pStyle w:val="InfoBlue"/>
-      </w:pPr>
-      <w:r>
-        <w:t xml:space="preserve">[Liste os principais problemas com as soluções existentes, conforme o ponto de </w:t>
-      </w:r>
-      <w:r>
-        <w:t>vista do envolvido. Para cada problema, esclareça os seguintes pontos:</w:t>
-      </w:r>
-    </w:p>
-    <w:p>
-      <w:pPr>
-        <w:pStyle w:val="InfoBlue"/>
-        <w:numPr>
-          <w:ilvl w:val="0"/>
-          <w:numId w:val="2"/>
-        </w:numPr>
-      </w:pPr>
-      <w:r>
-        <w:t xml:space="preserve">Quais os motivos para este problema? </w:t>
-      </w:r>
-    </w:p>
-    <w:p>
-      <w:pPr>
-        <w:pStyle w:val="InfoBlue"/>
-        <w:numPr>
-          <w:ilvl w:val="0"/>
-          <w:numId w:val="2"/>
-        </w:numPr>
-      </w:pPr>
-      <w:r>
-        <w:t>Como ele é resolvido agora?</w:t>
-      </w:r>
-    </w:p>
-    <w:p>
-      <w:pPr>
-        <w:pStyle w:val="InfoBlue"/>
-        <w:numPr>
-          <w:ilvl w:val="0"/>
-          <w:numId w:val="2"/>
-        </w:numPr>
-      </w:pPr>
-      <w:r>
-        <w:t>Quais soluções o usuário deseja?]</w:t>
-      </w:r>
-    </w:p>
-    <w:p>
-      <w:pPr>
-        <w:pStyle w:val="InfoBlue"/>
-      </w:pPr>
-      <w:proofErr w:type="gramStart"/>
-      <w:r>
-        <w:t>[É</w:t>
-      </w:r>
-      <w:proofErr w:type="gramEnd"/>
-      <w:r>
-        <w:t xml:space="preserve"> importante entender a importância </w:t>
-      </w:r>
-      <w:r>
-        <w:rPr>
-          <w:b/>
-          <w:bCs/>
-        </w:rPr>
-        <w:t>relativa</w:t>
-      </w:r>
-      <w:r>
-        <w:t xml:space="preserve"> do envolvido na solução de cada problem</w:t>
-      </w:r>
-      <w:r>
-        <w:t xml:space="preserve">a. As técnicas de ordenação e votação cumulativa indicam problemas que </w:t>
-      </w:r>
-      <w:r>
-        <w:rPr>
-          <w:b/>
-          <w:bCs/>
-        </w:rPr>
-        <w:t xml:space="preserve">precisam </w:t>
-      </w:r>
-      <w:r>
-        <w:t>ser resolvidos, em oposição a problemas que o usuário gostaria que fossem resolvidos.</w:t>
-      </w:r>
-    </w:p>
-    <w:p>
-      <w:pPr>
-        <w:pStyle w:val="InfoBlue"/>
-      </w:pPr>
-      <w:r>
-        <w:t xml:space="preserve">Preencha a tabela a seguir — se estiver usando o </w:t>
-      </w:r>
-      <w:proofErr w:type="spellStart"/>
-      <w:r>
-        <w:t>Rational</w:t>
-      </w:r>
-      <w:proofErr w:type="spellEnd"/>
-      <w:r>
-        <w:t xml:space="preserve"> </w:t>
-      </w:r>
-      <w:proofErr w:type="spellStart"/>
-      <w:r>
-        <w:t>RequisitePro</w:t>
-      </w:r>
-      <w:proofErr w:type="spellEnd"/>
-      <w:r>
-        <w:t xml:space="preserve"> para capturar as Ne</w:t>
-      </w:r>
-      <w:r>
-        <w:t>cessidades, isto pode ser um extrato ou relatório dessa ferramenta.]</w:t>
       </w:r>
     </w:p>
     <w:p>
@@ -3305,17 +4101,17 @@
         <w:tblLook w:val="04A0" w:firstRow="1" w:lastRow="0" w:firstColumn="1" w:lastColumn="0" w:noHBand="0" w:noVBand="1"/>
       </w:tblPr>
       <w:tblGrid>
-        <w:gridCol w:w="2697"/>
+        <w:gridCol w:w="2696"/>
         <w:gridCol w:w="1139"/>
         <w:gridCol w:w="1383"/>
         <w:gridCol w:w="1826"/>
         <w:gridCol w:w="84"/>
-        <w:gridCol w:w="2354"/>
+        <w:gridCol w:w="2355"/>
       </w:tblGrid>
       <w:tr>
         <w:tc>
           <w:tcPr>
-            <w:tcW w:w="2808" w:type="dxa"/>
+            <w:tcW w:w="2696" w:type="dxa"/>
             <w:tcBorders>
               <w:top w:val="single" w:sz="6" w:space="0" w:color="000000"/>
               <w:left w:val="single" w:sz="6" w:space="0" w:color="000000"/>
@@ -3343,7 +4139,7 @@
         </w:tc>
         <w:tc>
           <w:tcPr>
-            <w:tcW w:w="900" w:type="dxa"/>
+            <w:tcW w:w="1139" w:type="dxa"/>
             <w:tcBorders>
               <w:top w:val="single" w:sz="6" w:space="0" w:color="000000"/>
               <w:left w:val="single" w:sz="6" w:space="0" w:color="000000"/>
@@ -3371,7 +4167,7 @@
         </w:tc>
         <w:tc>
           <w:tcPr>
-            <w:tcW w:w="1350" w:type="dxa"/>
+            <w:tcW w:w="1383" w:type="dxa"/>
             <w:tcBorders>
               <w:top w:val="single" w:sz="6" w:space="0" w:color="000000"/>
               <w:left w:val="single" w:sz="6" w:space="0" w:color="000000"/>
@@ -3399,7 +4195,7 @@
         </w:tc>
         <w:tc>
           <w:tcPr>
-            <w:tcW w:w="1890" w:type="dxa"/>
+            <w:tcW w:w="1826" w:type="dxa"/>
             <w:tcBorders>
               <w:top w:val="single" w:sz="6" w:space="0" w:color="000000"/>
               <w:left w:val="single" w:sz="6" w:space="0" w:color="000000"/>
@@ -3427,7 +4223,7 @@
         </w:tc>
         <w:tc>
           <w:tcPr>
-            <w:tcW w:w="2535" w:type="dxa"/>
+            <w:tcW w:w="2439" w:type="dxa"/>
             <w:gridSpan w:val="2"/>
             <w:tcBorders>
               <w:top w:val="single" w:sz="6" w:space="0" w:color="000000"/>
@@ -3459,17 +4255,19 @@
       <w:tr>
         <w:tc>
           <w:tcPr>
-            <w:tcW w:w="2808" w:type="dxa"/>
+            <w:tcW w:w="2696" w:type="dxa"/>
             <w:tcBorders>
               <w:top w:val="single" w:sz="6" w:space="0" w:color="000000"/>
               <w:left w:val="single" w:sz="6" w:space="0" w:color="000000"/>
               <w:bottom w:val="single" w:sz="6" w:space="0" w:color="000000"/>
             </w:tcBorders>
+            <w:vAlign w:val="center"/>
           </w:tcPr>
           <w:p>
             <w:pPr>
               <w:pStyle w:val="Corpodetexto"/>
               <w:ind w:left="0"/>
+              <w:jc w:val="center"/>
             </w:pPr>
             <w:r>
               <w:t>Organizar os pedidos em aberto</w:t>
@@ -3478,18 +4276,20 @@
         </w:tc>
         <w:tc>
           <w:tcPr>
-            <w:tcW w:w="900" w:type="dxa"/>
+            <w:tcW w:w="1139" w:type="dxa"/>
             <w:tcBorders>
               <w:top w:val="single" w:sz="6" w:space="0" w:color="000000"/>
               <w:left w:val="single" w:sz="6" w:space="0" w:color="000000"/>
               <w:bottom w:val="single" w:sz="6" w:space="0" w:color="000000"/>
             </w:tcBorders>
+            <w:vAlign w:val="center"/>
           </w:tcPr>
           <w:p>
             <w:pPr>
               <w:pStyle w:val="Corpodetexto"/>
               <w:snapToGrid w:val="0"/>
               <w:ind w:left="0"/>
+              <w:jc w:val="center"/>
             </w:pPr>
             <w:r>
               <w:t>Alta</w:t>
@@ -3498,18 +4298,20 @@
         </w:tc>
         <w:tc>
           <w:tcPr>
-            <w:tcW w:w="1350" w:type="dxa"/>
+            <w:tcW w:w="1383" w:type="dxa"/>
             <w:tcBorders>
               <w:top w:val="single" w:sz="6" w:space="0" w:color="000000"/>
               <w:left w:val="single" w:sz="6" w:space="0" w:color="000000"/>
               <w:bottom w:val="single" w:sz="6" w:space="0" w:color="000000"/>
             </w:tcBorders>
+            <w:vAlign w:val="center"/>
           </w:tcPr>
           <w:p>
             <w:pPr>
               <w:pStyle w:val="Corpodetexto"/>
               <w:snapToGrid w:val="0"/>
               <w:ind w:left="0"/>
+              <w:jc w:val="center"/>
             </w:pPr>
             <w:r>
               <w:t>Não deixar nenhum pedido feito sem o devido atendimento</w:t>
@@ -3518,48 +4320,44 @@
         </w:tc>
         <w:tc>
           <w:tcPr>
-            <w:tcW w:w="1980" w:type="dxa"/>
+            <w:tcW w:w="1910" w:type="dxa"/>
             <w:gridSpan w:val="2"/>
             <w:tcBorders>
               <w:top w:val="single" w:sz="6" w:space="0" w:color="000000"/>
               <w:left w:val="single" w:sz="6" w:space="0" w:color="000000"/>
               <w:bottom w:val="single" w:sz="6" w:space="0" w:color="000000"/>
             </w:tcBorders>
+            <w:vAlign w:val="center"/>
           </w:tcPr>
           <w:p>
             <w:pPr>
               <w:pStyle w:val="Corpodetexto"/>
               <w:snapToGrid w:val="0"/>
               <w:ind w:left="0"/>
-            </w:pPr>
-            <w:r>
-              <w:t xml:space="preserve">Uma planilha no </w:t>
-            </w:r>
-            <w:proofErr w:type="spellStart"/>
-            <w:r>
-              <w:t>excel</w:t>
-            </w:r>
-            <w:proofErr w:type="spellEnd"/>
-            <w:r>
-              <w:t xml:space="preserve"> com todos os pedidos feitos</w:t>
-            </w:r>
-          </w:p>
-        </w:tc>
-        <w:tc>
-          <w:tcPr>
-            <w:tcW w:w="2445" w:type="dxa"/>
+              <w:jc w:val="center"/>
+            </w:pPr>
+            <w:r>
+              <w:t>Uma planilha no excel com todos os pedidos feitos</w:t>
+            </w:r>
+          </w:p>
+        </w:tc>
+        <w:tc>
+          <w:tcPr>
+            <w:tcW w:w="2355" w:type="dxa"/>
             <w:tcBorders>
               <w:top w:val="single" w:sz="6" w:space="0" w:color="000000"/>
               <w:left w:val="single" w:sz="6" w:space="0" w:color="000000"/>
               <w:bottom w:val="single" w:sz="6" w:space="0" w:color="000000"/>
               <w:right w:val="single" w:sz="6" w:space="0" w:color="000000"/>
             </w:tcBorders>
+            <w:vAlign w:val="center"/>
           </w:tcPr>
           <w:p>
             <w:pPr>
               <w:pStyle w:val="Corpodetexto"/>
               <w:snapToGrid w:val="0"/>
               <w:ind w:left="0"/>
+              <w:jc w:val="center"/>
             </w:pPr>
             <w:r>
               <w:t>Um sistema onde o cliente faça o pedido e já o cadastre tirando a necessidade de criação de várias planilhas</w:t>
@@ -3570,37 +4368,41 @@
       <w:tr>
         <w:tc>
           <w:tcPr>
-            <w:tcW w:w="2808" w:type="dxa"/>
+            <w:tcW w:w="2696" w:type="dxa"/>
             <w:tcBorders>
               <w:top w:val="single" w:sz="6" w:space="0" w:color="000000"/>
               <w:left w:val="single" w:sz="6" w:space="0" w:color="000000"/>
               <w:bottom w:val="single" w:sz="6" w:space="0" w:color="000000"/>
             </w:tcBorders>
+            <w:vAlign w:val="center"/>
           </w:tcPr>
           <w:p>
             <w:pPr>
               <w:pStyle w:val="Corpodetexto"/>
               <w:ind w:left="0"/>
-            </w:pPr>
-            <w:r>
-              <w:t xml:space="preserve">Não deixar um produto sem estoque publicado </w:t>
-            </w:r>
-          </w:p>
-        </w:tc>
-        <w:tc>
-          <w:tcPr>
-            <w:tcW w:w="900" w:type="dxa"/>
+              <w:jc w:val="center"/>
+            </w:pPr>
+            <w:r>
+              <w:t>Não deixar um produto sem estoque publicado</w:t>
+            </w:r>
+          </w:p>
+        </w:tc>
+        <w:tc>
+          <w:tcPr>
+            <w:tcW w:w="1139" w:type="dxa"/>
             <w:tcBorders>
               <w:top w:val="single" w:sz="6" w:space="0" w:color="000000"/>
               <w:left w:val="single" w:sz="6" w:space="0" w:color="000000"/>
               <w:bottom w:val="single" w:sz="6" w:space="0" w:color="000000"/>
             </w:tcBorders>
+            <w:vAlign w:val="center"/>
           </w:tcPr>
           <w:p>
             <w:pPr>
               <w:pStyle w:val="Corpodetexto"/>
               <w:snapToGrid w:val="0"/>
               <w:ind w:left="0"/>
+              <w:jc w:val="center"/>
             </w:pPr>
             <w:r>
               <w:t>Média</w:t>
@@ -3609,71 +4411,301 @@
         </w:tc>
         <w:tc>
           <w:tcPr>
-            <w:tcW w:w="1350" w:type="dxa"/>
+            <w:tcW w:w="1383" w:type="dxa"/>
             <w:tcBorders>
               <w:top w:val="single" w:sz="6" w:space="0" w:color="000000"/>
               <w:left w:val="single" w:sz="6" w:space="0" w:color="000000"/>
               <w:bottom w:val="single" w:sz="6" w:space="0" w:color="000000"/>
             </w:tcBorders>
+            <w:vAlign w:val="center"/>
           </w:tcPr>
           <w:p>
             <w:pPr>
               <w:pStyle w:val="Corpodetexto"/>
               <w:snapToGrid w:val="0"/>
               <w:ind w:left="0"/>
-            </w:pPr>
-            <w:r>
-              <w:t xml:space="preserve">Não deixar o </w:t>
-            </w:r>
-            <w:proofErr w:type="spellStart"/>
-            <w:r>
-              <w:t>o</w:t>
-            </w:r>
-            <w:proofErr w:type="spellEnd"/>
-            <w:r>
-              <w:t xml:space="preserve"> cliente realizar um pedido de algo que não se tem em estoque e nem pretensão de reposição</w:t>
-            </w:r>
-          </w:p>
-        </w:tc>
-        <w:tc>
-          <w:tcPr>
-            <w:tcW w:w="1980" w:type="dxa"/>
+              <w:jc w:val="center"/>
+            </w:pPr>
+            <w:r>
+              <w:t>Não deixar o o cliente realizar um pedido de algo que não se tem em estoque e nem pretensão de reposição</w:t>
+            </w:r>
+          </w:p>
+        </w:tc>
+        <w:tc>
+          <w:tcPr>
+            <w:tcW w:w="1910" w:type="dxa"/>
             <w:gridSpan w:val="2"/>
             <w:tcBorders>
               <w:top w:val="single" w:sz="6" w:space="0" w:color="000000"/>
               <w:left w:val="single" w:sz="6" w:space="0" w:color="000000"/>
               <w:bottom w:val="single" w:sz="6" w:space="0" w:color="000000"/>
             </w:tcBorders>
+            <w:vAlign w:val="center"/>
           </w:tcPr>
           <w:p>
             <w:pPr>
               <w:pStyle w:val="Corpodetexto"/>
               <w:snapToGrid w:val="0"/>
               <w:ind w:left="0"/>
-            </w:pPr>
-            <w:r>
-              <w:t xml:space="preserve">Um controle manual de contagem dos produtos e analisar todas as redes sociais e verificar se um produto está publicado ou não </w:t>
-            </w:r>
-          </w:p>
-        </w:tc>
-        <w:tc>
-          <w:tcPr>
-            <w:tcW w:w="2445" w:type="dxa"/>
+              <w:jc w:val="center"/>
+            </w:pPr>
+            <w:r>
+              <w:t>Um controle manual de contagem dos produtos e analisar todas as redes sociais e verificar se um produto está publicado ou não</w:t>
+            </w:r>
+          </w:p>
+        </w:tc>
+        <w:tc>
+          <w:tcPr>
+            <w:tcW w:w="2355" w:type="dxa"/>
             <w:tcBorders>
               <w:top w:val="single" w:sz="6" w:space="0" w:color="000000"/>
               <w:left w:val="single" w:sz="6" w:space="0" w:color="000000"/>
               <w:bottom w:val="single" w:sz="6" w:space="0" w:color="000000"/>
               <w:right w:val="single" w:sz="6" w:space="0" w:color="000000"/>
             </w:tcBorders>
+            <w:vAlign w:val="center"/>
           </w:tcPr>
           <w:p>
             <w:pPr>
               <w:pStyle w:val="Corpodetexto"/>
               <w:snapToGrid w:val="0"/>
               <w:ind w:left="0"/>
-            </w:pPr>
-            <w:r>
-              <w:t xml:space="preserve">Um sistema onde se há um controle de estoque onde se deixa avisado quando certo produto está com pouco estoque ou nenhum </w:t>
+              <w:jc w:val="center"/>
+            </w:pPr>
+            <w:r>
+              <w:t>Um sistema onde se há um controle de estoque onde se deixa avisado quando certo produto está com pouco estoque ou nenhum</w:t>
+            </w:r>
+          </w:p>
+        </w:tc>
+      </w:tr>
+      <w:tr>
+        <w:tc>
+          <w:tcPr>
+            <w:tcW w:w="2696" w:type="dxa"/>
+            <w:tcBorders>
+              <w:top w:val="single" w:sz="6" w:space="0" w:color="000000"/>
+              <w:left w:val="single" w:sz="6" w:space="0" w:color="000000"/>
+              <w:bottom w:val="single" w:sz="6" w:space="0" w:color="000000"/>
+            </w:tcBorders>
+            <w:vAlign w:val="center"/>
+          </w:tcPr>
+          <w:p>
+            <w:pPr>
+              <w:pStyle w:val="Corpodetexto"/>
+              <w:ind w:left="0"/>
+              <w:jc w:val="center"/>
+            </w:pPr>
+            <w:r>
+              <w:t>Organizar estoque</w:t>
+            </w:r>
+          </w:p>
+        </w:tc>
+        <w:tc>
+          <w:tcPr>
+            <w:tcW w:w="1139" w:type="dxa"/>
+            <w:tcBorders>
+              <w:top w:val="single" w:sz="6" w:space="0" w:color="000000"/>
+              <w:left w:val="single" w:sz="6" w:space="0" w:color="000000"/>
+              <w:bottom w:val="single" w:sz="6" w:space="0" w:color="000000"/>
+            </w:tcBorders>
+            <w:vAlign w:val="center"/>
+          </w:tcPr>
+          <w:p>
+            <w:pPr>
+              <w:pStyle w:val="Corpodetexto"/>
+              <w:snapToGrid w:val="0"/>
+              <w:ind w:left="0"/>
+              <w:jc w:val="center"/>
+            </w:pPr>
+            <w:r>
+              <w:t>Alta</w:t>
+            </w:r>
+          </w:p>
+        </w:tc>
+        <w:tc>
+          <w:tcPr>
+            <w:tcW w:w="1383" w:type="dxa"/>
+            <w:tcBorders>
+              <w:top w:val="single" w:sz="6" w:space="0" w:color="000000"/>
+              <w:left w:val="single" w:sz="6" w:space="0" w:color="000000"/>
+              <w:bottom w:val="single" w:sz="6" w:space="0" w:color="000000"/>
+            </w:tcBorders>
+            <w:vAlign w:val="center"/>
+          </w:tcPr>
+          <w:p>
+            <w:pPr>
+              <w:pStyle w:val="Corpodetexto"/>
+              <w:snapToGrid w:val="0"/>
+              <w:ind w:left="0"/>
+              <w:jc w:val="center"/>
+            </w:pPr>
+            <w:r>
+              <w:t xml:space="preserve">Compreender </w:t>
+            </w:r>
+            <w:r>
+              <w:t>quais livros tem no estoque e quantos</w:t>
+            </w:r>
+            <w:r>
+              <w:t xml:space="preserve"> </w:t>
+            </w:r>
+          </w:p>
+        </w:tc>
+        <w:tc>
+          <w:tcPr>
+            <w:tcW w:w="1910" w:type="dxa"/>
+            <w:gridSpan w:val="2"/>
+            <w:tcBorders>
+              <w:top w:val="single" w:sz="6" w:space="0" w:color="000000"/>
+              <w:left w:val="single" w:sz="6" w:space="0" w:color="000000"/>
+              <w:bottom w:val="single" w:sz="6" w:space="0" w:color="000000"/>
+            </w:tcBorders>
+            <w:vAlign w:val="center"/>
+          </w:tcPr>
+          <w:p>
+            <w:pPr>
+              <w:pStyle w:val="Corpodetexto"/>
+              <w:snapToGrid w:val="0"/>
+              <w:ind w:left="0"/>
+              <w:jc w:val="center"/>
+            </w:pPr>
+            <w:r>
+              <w:t>Planilha no excel com os livros que tem no estoque</w:t>
+            </w:r>
+          </w:p>
+        </w:tc>
+        <w:tc>
+          <w:tcPr>
+            <w:tcW w:w="2355" w:type="dxa"/>
+            <w:tcBorders>
+              <w:top w:val="single" w:sz="6" w:space="0" w:color="000000"/>
+              <w:left w:val="single" w:sz="6" w:space="0" w:color="000000"/>
+              <w:bottom w:val="single" w:sz="6" w:space="0" w:color="000000"/>
+              <w:right w:val="single" w:sz="6" w:space="0" w:color="000000"/>
+            </w:tcBorders>
+            <w:vAlign w:val="center"/>
+          </w:tcPr>
+          <w:p>
+            <w:pPr>
+              <w:pStyle w:val="Corpodetexto"/>
+              <w:snapToGrid w:val="0"/>
+              <w:ind w:left="0"/>
+              <w:jc w:val="center"/>
+            </w:pPr>
+            <w:r>
+              <w:t>Sistema que permite pesquisar os livros no estoque e que apresenta quantos livros existem.</w:t>
+            </w:r>
+          </w:p>
+        </w:tc>
+      </w:tr>
+      <w:tr>
+        <w:tc>
+          <w:tcPr>
+            <w:tcW w:w="2696" w:type="dxa"/>
+            <w:tcBorders>
+              <w:top w:val="single" w:sz="6" w:space="0" w:color="000000"/>
+              <w:left w:val="single" w:sz="6" w:space="0" w:color="000000"/>
+              <w:bottom w:val="single" w:sz="6" w:space="0" w:color="000000"/>
+            </w:tcBorders>
+            <w:vAlign w:val="center"/>
+          </w:tcPr>
+          <w:p>
+            <w:pPr>
+              <w:pStyle w:val="Corpodetexto"/>
+              <w:ind w:left="0"/>
+              <w:jc w:val="center"/>
+            </w:pPr>
+            <w:r>
+              <w:t>Seleção de compra dos clientes</w:t>
+            </w:r>
+          </w:p>
+        </w:tc>
+        <w:tc>
+          <w:tcPr>
+            <w:tcW w:w="1139" w:type="dxa"/>
+            <w:tcBorders>
+              <w:top w:val="single" w:sz="6" w:space="0" w:color="000000"/>
+              <w:left w:val="single" w:sz="6" w:space="0" w:color="000000"/>
+              <w:bottom w:val="single" w:sz="6" w:space="0" w:color="000000"/>
+            </w:tcBorders>
+            <w:vAlign w:val="center"/>
+          </w:tcPr>
+          <w:p>
+            <w:pPr>
+              <w:pStyle w:val="Corpodetexto"/>
+              <w:snapToGrid w:val="0"/>
+              <w:ind w:left="0"/>
+              <w:jc w:val="center"/>
+            </w:pPr>
+            <w:r>
+              <w:t>Alta</w:t>
+            </w:r>
+          </w:p>
+        </w:tc>
+        <w:tc>
+          <w:tcPr>
+            <w:tcW w:w="1383" w:type="dxa"/>
+            <w:tcBorders>
+              <w:top w:val="single" w:sz="6" w:space="0" w:color="000000"/>
+              <w:left w:val="single" w:sz="6" w:space="0" w:color="000000"/>
+              <w:bottom w:val="single" w:sz="6" w:space="0" w:color="000000"/>
+            </w:tcBorders>
+            <w:vAlign w:val="center"/>
+          </w:tcPr>
+          <w:p>
+            <w:pPr>
+              <w:pStyle w:val="Corpodetexto"/>
+              <w:snapToGrid w:val="0"/>
+              <w:ind w:left="0"/>
+              <w:jc w:val="center"/>
+            </w:pPr>
+            <w:r>
+              <w:t>Os clientes precisam ter uma lista dos livros que mais gostaram e que queiram comprar</w:t>
+            </w:r>
+          </w:p>
+        </w:tc>
+        <w:tc>
+          <w:tcPr>
+            <w:tcW w:w="1910" w:type="dxa"/>
+            <w:gridSpan w:val="2"/>
+            <w:tcBorders>
+              <w:top w:val="single" w:sz="6" w:space="0" w:color="000000"/>
+              <w:left w:val="single" w:sz="6" w:space="0" w:color="000000"/>
+              <w:bottom w:val="single" w:sz="6" w:space="0" w:color="000000"/>
+            </w:tcBorders>
+            <w:vAlign w:val="center"/>
+          </w:tcPr>
+          <w:p>
+            <w:pPr>
+              <w:pStyle w:val="Corpodetexto"/>
+              <w:snapToGrid w:val="0"/>
+              <w:ind w:left="0"/>
+              <w:jc w:val="center"/>
+            </w:pPr>
+            <w:r>
+              <w:t>Os próprios clientes anotam os livros que gostaram no papel ou outro meio de anotações</w:t>
+            </w:r>
+          </w:p>
+        </w:tc>
+        <w:tc>
+          <w:tcPr>
+            <w:tcW w:w="2355" w:type="dxa"/>
+            <w:tcBorders>
+              <w:top w:val="single" w:sz="6" w:space="0" w:color="000000"/>
+              <w:left w:val="single" w:sz="6" w:space="0" w:color="000000"/>
+              <w:bottom w:val="single" w:sz="6" w:space="0" w:color="000000"/>
+              <w:right w:val="single" w:sz="6" w:space="0" w:color="000000"/>
+            </w:tcBorders>
+            <w:vAlign w:val="center"/>
+          </w:tcPr>
+          <w:p>
+            <w:pPr>
+              <w:pStyle w:val="Corpodetexto"/>
+              <w:snapToGrid w:val="0"/>
+              <w:ind w:left="0"/>
+              <w:jc w:val="center"/>
+            </w:pPr>
+            <w:r>
+              <w:t>Um sistema que permita a existência de um carrinho de compras onde os clientes poderão ir adicionando os produtos que gostaram</w:t>
             </w:r>
           </w:p>
         </w:tc>
@@ -3696,95 +4728,19 @@
     </w:p>
     <w:p>
       <w:pPr>
-        <w:pStyle w:val="Ttulo1"/>
+        <w:pStyle w:val="Ttulo2"/>
         <w:numPr>
           <w:ilvl w:val="0"/>
           <w:numId w:val="0"/>
         </w:numPr>
-        <w:ind w:left="1440"/>
-        <w:rPr>
-          <w:rFonts w:ascii="Times New Roman" w:hAnsi="Times New Roman" w:cs="Times New Roman"/>
-          <w:b w:val="0"/>
-          <w:bCs w:val="0"/>
-          <w:sz w:val="20"/>
-          <w:szCs w:val="20"/>
-        </w:rPr>
       </w:pPr>
       <w:r>
         <w:rPr>
           <w:rFonts w:ascii="Times New Roman" w:hAnsi="Times New Roman" w:cs="Times New Roman"/>
           <w:b w:val="0"/>
           <w:bCs w:val="0"/>
-          <w:sz w:val="20"/>
-          <w:szCs w:val="20"/>
         </w:rPr>
-        <w:t xml:space="preserve">No momento as alternativas ao nosso sistema seria sistemas completos de </w:t>
-      </w:r>
-      <w:proofErr w:type="spellStart"/>
-      <w:r>
-        <w:rPr>
-          <w:rFonts w:ascii="Times New Roman" w:hAnsi="Times New Roman" w:cs="Times New Roman"/>
-          <w:b w:val="0"/>
-          <w:bCs w:val="0"/>
-          <w:sz w:val="20"/>
-          <w:szCs w:val="20"/>
-        </w:rPr>
-        <w:t>ecommerce</w:t>
-      </w:r>
-      <w:proofErr w:type="spellEnd"/>
-      <w:r>
-        <w:rPr>
-          <w:rFonts w:ascii="Times New Roman" w:hAnsi="Times New Roman" w:cs="Times New Roman"/>
-          <w:b w:val="0"/>
-          <w:bCs w:val="0"/>
-          <w:sz w:val="20"/>
-          <w:szCs w:val="20"/>
-        </w:rPr>
-        <w:t xml:space="preserve"> ou plataformas de vendas como Mercado livre ou </w:t>
-      </w:r>
-      <w:proofErr w:type="spellStart"/>
-      <w:r>
-        <w:rPr>
-          <w:rFonts w:ascii="Times New Roman" w:hAnsi="Times New Roman" w:cs="Times New Roman"/>
-          <w:b w:val="0"/>
-          <w:bCs w:val="0"/>
-          <w:sz w:val="20"/>
-          <w:szCs w:val="20"/>
-        </w:rPr>
-        <w:t>amazon</w:t>
-      </w:r>
-      <w:proofErr w:type="spellEnd"/>
-      <w:r>
-        <w:rPr>
-          <w:rFonts w:ascii="Times New Roman" w:hAnsi="Times New Roman" w:cs="Times New Roman"/>
-          <w:b w:val="0"/>
-          <w:bCs w:val="0"/>
-          <w:sz w:val="20"/>
-          <w:szCs w:val="20"/>
-        </w:rPr>
-        <w:t xml:space="preserve">, ou também como normalmente é feito, por planilhas de </w:t>
-      </w:r>
-      <w:proofErr w:type="spellStart"/>
-      <w:r>
-        <w:rPr>
-          <w:rFonts w:ascii="Times New Roman" w:hAnsi="Times New Roman" w:cs="Times New Roman"/>
-          <w:b w:val="0"/>
-          <w:bCs w:val="0"/>
-          <w:sz w:val="20"/>
-          <w:szCs w:val="20"/>
-        </w:rPr>
-        <w:t>excel</w:t>
-      </w:r>
-      <w:proofErr w:type="spellEnd"/>
-      <w:r>
-        <w:rPr>
-          <w:rFonts w:ascii="Times New Roman" w:hAnsi="Times New Roman" w:cs="Times New Roman"/>
-          <w:b w:val="0"/>
-          <w:bCs w:val="0"/>
-          <w:sz w:val="20"/>
-          <w:szCs w:val="20"/>
-        </w:rPr>
-        <w:t xml:space="preserve"> ou anotações em papel, o que pode deixar a administração pouco eficiente </w:t>
+        <w:t xml:space="preserve">No momento as alternativas ao nosso sistema seria sistemas completos de ecommerce ou plataformas de vendas como Mercado livre ou amazon, ou também como normalmente é feito, por planilhas de excel ou anotações em papel, o que pode deixar a administração pouco eficiente </w:t>
       </w:r>
     </w:p>
     <w:sectPr>
@@ -3938,6 +4894,27 @@
   </w:p>
   <w:p>
     <w:pPr>
+      <w:pStyle w:val="Heading"/>
+      <w:jc w:val="right"/>
+    </w:pPr>
+    <w:r>
+      <w:fldChar w:fldCharType="begin"/>
+    </w:r>
+    <w:r>
+      <w:instrText>SUBJECT</w:instrText>
+    </w:r>
+    <w:r>
+      <w:fldChar w:fldCharType="separate"/>
+    </w:r>
+    <w:r>
+      <w:t>Bookstorage</w:t>
+    </w:r>
+    <w:r>
+      <w:fldChar w:fldCharType="end"/>
+    </w:r>
+  </w:p>
+  <w:p>
+    <w:pPr>
       <w:pBdr>
         <w:bottom w:val="single" w:sz="6" w:space="1" w:color="000000"/>
       </w:pBdr>
@@ -3950,100 +4927,6 @@
         <w:szCs w:val="36"/>
       </w:rPr>
     </w:pPr>
-    <w:r>
-      <w:rPr>
-        <w:rFonts w:ascii="Arial;Arial" w:hAnsi="Arial;Arial" w:cs="Arial;Arial"/>
-        <w:b/>
-        <w:bCs/>
-        <w:sz w:val="36"/>
-        <w:szCs w:val="36"/>
-      </w:rPr>
-      <w:fldChar w:fldCharType="begin"/>
-    </w:r>
-    <w:r>
-      <w:rPr>
-        <w:rFonts w:ascii="Arial;Arial" w:hAnsi="Arial;Arial" w:cs="Arial;Arial"/>
-        <w:b/>
-        <w:bCs/>
-        <w:sz w:val="36"/>
-        <w:szCs w:val="36"/>
-      </w:rPr>
-      <w:instrText>DOCPROPERTY "Company"</w:instrText>
-    </w:r>
-    <w:r>
-      <w:rPr>
-        <w:rFonts w:ascii="Arial;Arial" w:hAnsi="Arial;Arial" w:cs="Arial;Arial"/>
-        <w:b/>
-        <w:bCs/>
-        <w:sz w:val="36"/>
-        <w:szCs w:val="36"/>
-      </w:rPr>
-      <w:fldChar w:fldCharType="separate"/>
-    </w:r>
-    <w:r>
-      <w:rPr>
-        <w:rFonts w:ascii="Arial;Arial" w:hAnsi="Arial;Arial" w:cs="Arial;Arial"/>
-        <w:b/>
-        <w:bCs/>
-        <w:sz w:val="36"/>
-        <w:szCs w:val="36"/>
-      </w:rPr>
-      <w:t>&lt;</w:t>
-    </w:r>
-    <w:proofErr w:type="spellStart"/>
-    <w:r>
-      <w:rPr>
-        <w:rFonts w:ascii="Arial;Arial" w:hAnsi="Arial;Arial" w:cs="Arial;Arial"/>
-        <w:b/>
-        <w:bCs/>
-        <w:sz w:val="36"/>
-        <w:szCs w:val="36"/>
-      </w:rPr>
-      <w:t>Company</w:t>
-    </w:r>
-    <w:proofErr w:type="spellEnd"/>
-    <w:r>
-      <w:rPr>
-        <w:rFonts w:ascii="Arial;Arial" w:hAnsi="Arial;Arial" w:cs="Arial;Arial"/>
-        <w:b/>
-        <w:bCs/>
-        <w:sz w:val="36"/>
-        <w:szCs w:val="36"/>
-      </w:rPr>
-      <w:t xml:space="preserve"> </w:t>
-    </w:r>
-    <w:proofErr w:type="spellStart"/>
-    <w:r>
-      <w:rPr>
-        <w:rFonts w:ascii="Arial;Arial" w:hAnsi="Arial;Arial" w:cs="Arial;Arial"/>
-        <w:b/>
-        <w:bCs/>
-        <w:sz w:val="36"/>
-        <w:szCs w:val="36"/>
-      </w:rPr>
-      <w:t>Name</w:t>
-    </w:r>
-    <w:proofErr w:type="spellEnd"/>
-    <w:r>
-      <w:rPr>
-        <w:rFonts w:ascii="Arial;Arial" w:hAnsi="Arial;Arial" w:cs="Arial;Arial"/>
-        <w:b/>
-        <w:bCs/>
-        <w:sz w:val="36"/>
-        <w:szCs w:val="36"/>
-      </w:rPr>
-      <w:t>&gt;</w:t>
-    </w:r>
-    <w:r>
-      <w:rPr>
-        <w:rFonts w:ascii="Arial;Arial" w:hAnsi="Arial;Arial" w:cs="Arial;Arial"/>
-        <w:b/>
-        <w:bCs/>
-        <w:sz w:val="36"/>
-        <w:szCs w:val="36"/>
-      </w:rPr>
-      <w:fldChar w:fldCharType="end"/>
-    </w:r>
   </w:p>
   <w:p>
     <w:pPr>
@@ -4101,7 +4984,6 @@
               <w:bCs/>
             </w:rPr>
           </w:pPr>
-          <w:proofErr w:type="spellStart"/>
           <w:r>
             <w:rPr>
               <w:b/>
@@ -4109,7 +4991,6 @@
             </w:rPr>
             <w:t>Bookstorage</w:t>
           </w:r>
-          <w:proofErr w:type="spellEnd"/>
         </w:p>
       </w:tc>
       <w:tc>
@@ -4131,18 +5012,7 @@
             <w:ind w:right="68"/>
           </w:pPr>
           <w:r>
-            <w:t xml:space="preserve">  </w:t>
-          </w:r>
-          <w:proofErr w:type="spellStart"/>
-          <w:r>
-            <w:t>Version</w:t>
-          </w:r>
-          <w:proofErr w:type="spellEnd"/>
-          <w:r>
-            <w:t>:</w:t>
-          </w:r>
-          <w:r>
-            <w:t xml:space="preserve">           &lt;1.0&gt;</w:t>
+            <w:t xml:space="preserve">  Version:           &lt;1.0&gt;</w:t>
           </w:r>
         </w:p>
       </w:tc>
@@ -4187,16 +5057,7 @@
         </w:tcPr>
         <w:p>
           <w:r>
-            <w:t xml:space="preserve">  </w:t>
-          </w:r>
-          <w:r>
-            <w:t>Date:</w:t>
-          </w:r>
-          <w:r>
-            <w:t xml:space="preserve">  </w:t>
-          </w:r>
-          <w:r>
-            <w:t>&lt;</w:t>
+            <w:t xml:space="preserve">  Date:  &lt;</w:t>
           </w:r>
           <w:r>
             <w:t>26</w:t>
@@ -7241,6 +8102,7 @@
   <w:style w:type="paragraph" w:styleId="Corpodetexto">
     <w:name w:val="Body Text"/>
     <w:basedOn w:val="Normal"/>
+    <w:link w:val="CorpodetextoChar"/>
     <w:pPr>
       <w:keepLines/>
       <w:spacing w:after="120"/>
@@ -7789,6 +8651,18 @@
       <w:sz w:val="22"/>
       <w:szCs w:val="22"/>
       <w:lang w:eastAsia="en-US"/>
+    </w:rPr>
+  </w:style>
+  <w:style w:type="character" w:customStyle="1" w:styleId="CorpodetextoChar">
+    <w:name w:val="Corpo de texto Char"/>
+    <w:basedOn w:val="Fontepargpadro"/>
+    <w:link w:val="Corpodetexto"/>
+    <w:rsid w:val="00E93A2F"/>
+    <w:rPr>
+      <w:rFonts w:ascii="Times New Roman;Georgia" w:eastAsia="Times New Roman;Georgia" w:hAnsi="Times New Roman;Georgia" w:cs="Times New Roman;Georgia"/>
+      <w:sz w:val="20"/>
+      <w:szCs w:val="20"/>
+      <w:lang w:bidi="ar-SA"/>
     </w:rPr>
   </w:style>
 </w:styles>
@@ -8090,21 +8964,6 @@
 </file>
 
 <file path=customXml/item1.xml><?xml version="1.0" encoding="utf-8"?>
-<p:properties xmlns:p="http://schemas.microsoft.com/office/2006/metadata/properties" xmlns:xsi="http://www.w3.org/2001/XMLSchema-instance" xmlns:pc="http://schemas.microsoft.com/office/infopath/2007/PartnerControls">
-  <documentManagement/>
-</p:properties>
-</file>
-
-<file path=customXml/item2.xml><?xml version="1.0" encoding="utf-8"?>
-<?mso-contentType ?>
-<FormTemplates xmlns="http://schemas.microsoft.com/sharepoint/v3/contenttype/forms">
-  <Display>DocumentLibraryForm</Display>
-  <Edit>DocumentLibraryForm</Edit>
-  <New>DocumentLibraryForm</New>
-</FormTemplates>
-</file>
-
-<file path=customXml/item3.xml><?xml version="1.0" encoding="utf-8"?>
 <ct:contentTypeSchema xmlns:ct="http://schemas.microsoft.com/office/2006/metadata/contentType" xmlns:ma="http://schemas.microsoft.com/office/2006/metadata/properties/metaAttributes" ct:_="" ma:_="" ma:contentTypeName="Documento" ma:contentTypeID="0x0101006E0AF76A9B61D5439C0B006483FA15DD" ma:contentTypeVersion="9" ma:contentTypeDescription="Crie um novo documento." ma:contentTypeScope="" ma:versionID="5d7595b46f107a6eb18f14eaae1dee22">
   <xsd:schema xmlns:xsd="http://www.w3.org/2001/XMLSchema" xmlns:xs="http://www.w3.org/2001/XMLSchema" xmlns:p="http://schemas.microsoft.com/office/2006/metadata/properties" xmlns:ns2="ec5a98c8-7cd5-497c-8db7-76fb23311f72" xmlns:ns3="4e33b38a-8764-412b-ba7e-84a42d7261fb" targetNamespace="http://schemas.microsoft.com/office/2006/metadata/properties" ma:root="true" ma:fieldsID="a190f726748aee327d00d3fc01832f84" ns2:_="" ns3:_="">
     <xsd:import namespace="ec5a98c8-7cd5-497c-8db7-76fb23311f72"/>
@@ -8301,24 +9160,22 @@
 </ct:contentTypeSchema>
 </file>
 
-<file path=customXml/itemProps1.xml><?xml version="1.0" encoding="utf-8"?>
-<ds:datastoreItem xmlns:ds="http://schemas.openxmlformats.org/officeDocument/2006/customXml" ds:itemID="{E40D4A78-B0D9-42DA-BD30-B9E9CAE9FAD8}">
-  <ds:schemaRefs>
-    <ds:schemaRef ds:uri="http://schemas.microsoft.com/office/2006/metadata/properties"/>
-    <ds:schemaRef ds:uri="http://schemas.microsoft.com/office/infopath/2007/PartnerControls"/>
-  </ds:schemaRefs>
-</ds:datastoreItem>
+<file path=customXml/item2.xml><?xml version="1.0" encoding="utf-8"?>
+<?mso-contentType ?>
+<FormTemplates xmlns="http://schemas.microsoft.com/sharepoint/v3/contenttype/forms">
+  <Display>DocumentLibraryForm</Display>
+  <Edit>DocumentLibraryForm</Edit>
+  <New>DocumentLibraryForm</New>
+</FormTemplates>
 </file>
 
-<file path=customXml/itemProps2.xml><?xml version="1.0" encoding="utf-8"?>
-<ds:datastoreItem xmlns:ds="http://schemas.openxmlformats.org/officeDocument/2006/customXml" ds:itemID="{18EA3197-3160-41FF-A546-9691DEFA66FF}">
-  <ds:schemaRefs>
-    <ds:schemaRef ds:uri="http://schemas.microsoft.com/sharepoint/v3/contenttype/forms"/>
-  </ds:schemaRefs>
-</ds:datastoreItem>
+<file path=customXml/item3.xml><?xml version="1.0" encoding="utf-8"?>
+<p:properties xmlns:p="http://schemas.microsoft.com/office/2006/metadata/properties" xmlns:xsi="http://www.w3.org/2001/XMLSchema-instance" xmlns:pc="http://schemas.microsoft.com/office/infopath/2007/PartnerControls">
+  <documentManagement/>
+</p:properties>
 </file>
 
-<file path=customXml/itemProps3.xml><?xml version="1.0" encoding="utf-8"?>
+<file path=customXml/itemProps1.xml><?xml version="1.0" encoding="utf-8"?>
 <ds:datastoreItem xmlns:ds="http://schemas.openxmlformats.org/officeDocument/2006/customXml" ds:itemID="{162188B6-B3E0-4D6C-9349-C97A817B641E}">
   <ds:schemaRefs>
     <ds:schemaRef ds:uri="http://schemas.microsoft.com/office/2006/metadata/contentType"/>
@@ -8335,4 +9192,21 @@
     <ds:schemaRef ds:uri="http://schemas.microsoft.com/internal/obd"/>
   </ds:schemaRefs>
 </ds:datastoreItem>
+</file>
+
+<file path=customXml/itemProps2.xml><?xml version="1.0" encoding="utf-8"?>
+<ds:datastoreItem xmlns:ds="http://schemas.openxmlformats.org/officeDocument/2006/customXml" ds:itemID="{18EA3197-3160-41FF-A546-9691DEFA66FF}">
+  <ds:schemaRefs>
+    <ds:schemaRef ds:uri="http://schemas.microsoft.com/sharepoint/v3/contenttype/forms"/>
+  </ds:schemaRefs>
+</ds:datastoreItem>
+</file>
+
+<file path=customXml/itemProps3.xml><?xml version="1.0" encoding="utf-8"?>
+<ds:datastoreItem xmlns:ds="http://schemas.openxmlformats.org/officeDocument/2006/customXml" ds:itemID="{E40D4A78-B0D9-42DA-BD30-B9E9CAE9FAD8}">
+  <ds:schemaRefs>
+    <ds:schemaRef ds:uri="http://schemas.microsoft.com/office/2006/metadata/properties"/>
+    <ds:schemaRef ds:uri="http://schemas.microsoft.com/office/infopath/2007/PartnerControls"/>
+  </ds:schemaRefs>
+</ds:datastoreItem>
 </file>
</xml_diff>